<commit_message>
Viimeisiä korjailuja ja dokumentaation päivitys
</commit_message>
<xml_diff>
--- a/doc/Dokumentaatio.docx
+++ b/doc/Dokumentaatio.docx
@@ -16,29 +16,43 @@
         </w:rPr>
         <w:t>Dokumentti</w:t>
       </w:r>
-    </w:p>
-    <w:p>
-      <w:pPr>
-        <w:rPr>
-          <w:rFonts w:ascii="Consolas" w:hAnsi="Consolas" w:cs="Consolas"/>
-          <w:b/>
-        </w:rPr>
-      </w:pPr>
-      <w:r>
-        <w:rPr>
-          <w:rFonts w:ascii="Consolas" w:hAnsi="Consolas" w:cs="Consolas"/>
-          <w:b/>
-        </w:rPr>
-        <w:t>Y2 ohjelmointiprojekti</w:t>
-      </w:r>
-    </w:p>
-    <w:p>
-      <w:pPr>
-        <w:rPr>
-          <w:rFonts w:ascii="Consolas" w:hAnsi="Consolas" w:cs="Consolas"/>
-          <w:b/>
-        </w:rPr>
-      </w:pPr>
+      <w:r>
+        <w:rPr>
+          <w:rFonts w:ascii="Consolas" w:hAnsi="Consolas" w:cs="Consolas"/>
+          <w:b/>
+        </w:rPr>
+        <w:t>: Nuottipiirturi Python-ohjelma</w:t>
+      </w:r>
+    </w:p>
+    <w:p>
+      <w:pPr>
+        <w:rPr>
+          <w:rFonts w:ascii="Consolas" w:hAnsi="Consolas" w:cs="Consolas"/>
+          <w:b/>
+        </w:rPr>
+      </w:pPr>
+      <w:r>
+        <w:rPr>
+          <w:rFonts w:ascii="Consolas" w:hAnsi="Consolas" w:cs="Consolas"/>
+          <w:b/>
+        </w:rPr>
+        <w:t>Y2 Ohjelmoinnin peruskurssi</w:t>
+      </w:r>
+    </w:p>
+    <w:p>
+      <w:pPr>
+        <w:rPr>
+          <w:rFonts w:ascii="Consolas" w:hAnsi="Consolas" w:cs="Consolas"/>
+          <w:b/>
+        </w:rPr>
+      </w:pPr>
+      <w:r>
+        <w:rPr>
+          <w:rFonts w:ascii="Consolas" w:hAnsi="Consolas" w:cs="Consolas"/>
+          <w:b/>
+        </w:rPr>
+        <w:t xml:space="preserve">Tekijä: </w:t>
+      </w:r>
       <w:r>
         <w:rPr>
           <w:rFonts w:ascii="Consolas" w:hAnsi="Consolas" w:cs="Consolas"/>
@@ -46,20 +60,34 @@
         </w:rPr>
         <w:t>Anssi Moisio 474694, EST/ELEC</w:t>
       </w:r>
-    </w:p>
-    <w:p>
-      <w:pPr>
-        <w:rPr>
-          <w:rFonts w:ascii="Consolas" w:hAnsi="Consolas" w:cs="Consolas"/>
-          <w:b/>
-        </w:rPr>
-      </w:pPr>
-      <w:r>
-        <w:rPr>
-          <w:rFonts w:ascii="Consolas" w:hAnsi="Consolas" w:cs="Consolas"/>
-          <w:b/>
-        </w:rPr>
-        <w:t>3.5.2017</w:t>
+      <w:r>
+        <w:rPr>
+          <w:rFonts w:ascii="Consolas" w:hAnsi="Consolas" w:cs="Consolas"/>
+          <w:b/>
+        </w:rPr>
+        <w:t xml:space="preserve"> vuosikurssi 2</w:t>
+      </w:r>
+    </w:p>
+    <w:p>
+      <w:pPr>
+        <w:rPr>
+          <w:rFonts w:ascii="Consolas" w:hAnsi="Consolas" w:cs="Consolas"/>
+          <w:b/>
+        </w:rPr>
+      </w:pPr>
+      <w:r>
+        <w:rPr>
+          <w:rFonts w:ascii="Consolas" w:hAnsi="Consolas" w:cs="Consolas"/>
+          <w:b/>
+        </w:rPr>
+        <w:t>5</w:t>
+      </w:r>
+      <w:r>
+        <w:rPr>
+          <w:rFonts w:ascii="Consolas" w:hAnsi="Consolas" w:cs="Consolas"/>
+          <w:b/>
+        </w:rPr>
+        <w:t>.5.2017</w:t>
       </w:r>
     </w:p>
     <w:p>
@@ -103,6 +131,51 @@
         </w:rPr>
         <w:t xml:space="preserve">Ohjelma, jolla voidaan kirjoittaa yksinkertaisia sävelmiä nuottiviivastolle ja esittää nuotit tekstimuodossa. Tällaiselle ohjelmalle on käyttöä, jos vaikkapa haluaisi liittää yksinkertaisen melodian nuotit sähköpostiin. </w:t>
       </w:r>
+      <w:r>
+        <w:rPr>
+          <w:rFonts w:ascii="Consolas" w:hAnsi="Consolas" w:cs="Consolas"/>
+        </w:rPr>
+        <w:t>Ohjelma lukee ja kirjoittaa tekstitiedostomuodossa tallennettuja sävelmiä.</w:t>
+      </w:r>
+    </w:p>
+    <w:p>
+      <w:pPr>
+        <w:rPr>
+          <w:rFonts w:ascii="Consolas" w:hAnsi="Consolas" w:cs="Consolas"/>
+        </w:rPr>
+      </w:pPr>
+    </w:p>
+    <w:p>
+      <w:pPr>
+        <w:rPr>
+          <w:rFonts w:ascii="Consolas" w:hAnsi="Consolas" w:cs="Consolas"/>
+        </w:rPr>
+      </w:pPr>
+      <w:r>
+        <w:rPr>
+          <w:rFonts w:ascii="Consolas" w:hAnsi="Consolas" w:cs="Consolas"/>
+        </w:rPr>
+        <w:t>Ohjelma täyttää vaikean tehtävänannon vaatimu</w:t>
+      </w:r>
+      <w:r>
+        <w:rPr>
+          <w:rFonts w:ascii="Consolas" w:hAnsi="Consolas" w:cs="Consolas"/>
+        </w:rPr>
+        <w:t>kset lukuunottamatta tahtirajan</w:t>
+      </w:r>
+      <w:r>
+        <w:rPr>
+          <w:rFonts w:ascii="Consolas" w:hAnsi="Consolas" w:cs="Consolas"/>
+        </w:rPr>
+        <w:t xml:space="preserve"> ylittäviä nuotteja.</w:t>
+      </w:r>
+    </w:p>
+    <w:p>
+      <w:pPr>
+        <w:rPr>
+          <w:rFonts w:ascii="Consolas" w:hAnsi="Consolas" w:cs="Consolas"/>
+        </w:rPr>
+      </w:pPr>
     </w:p>
     <w:p>
       <w:pPr>
@@ -143,19 +216,96 @@
         <w:rPr>
           <w:rFonts w:ascii="Consolas" w:hAnsi="Consolas" w:cs="Consolas"/>
         </w:rPr>
-        <w:t xml:space="preserve">Ohjelma pyytää ensimmäisenä käyttäjältä tekstitiedostoa, johon on tallennettu sävelmä. Tekstitiedosto tulee alkaa sanoilla ’Savellys X.X tallennustiedosto’. </w:t>
-      </w:r>
-      <w:r>
-        <w:rPr>
-          <w:rFonts w:ascii="Consolas" w:hAnsi="Consolas" w:cs="Consolas"/>
-        </w:rPr>
-        <w:t>Tekstitiedostossa on lueteltu nuotit, tauot, palkit ja sanoitus omissa lohkoissaan, jotka alkavat risuaidalla</w:t>
-      </w:r>
-      <w:r>
-        <w:rPr>
-          <w:rFonts w:ascii="Consolas" w:hAnsi="Consolas" w:cs="Consolas"/>
-        </w:rPr>
-        <w:t>, esim:</w:t>
+        <w:t>Ohjelma pyytää ensimmäisenä käyttäjältä tekstitiedostoa, johon on tallennettu sävelmä. Tekstitiedosto tulee alkaa sanoilla ’S</w:t>
+      </w:r>
+      <w:r>
+        <w:rPr>
+          <w:rFonts w:ascii="Consolas" w:hAnsi="Consolas" w:cs="Consolas"/>
+        </w:rPr>
+        <w:t xml:space="preserve">avellys X.X tallennustiedosto’. </w:t>
+      </w:r>
+      <w:r>
+        <w:rPr>
+          <w:rFonts w:ascii="Consolas" w:hAnsi="Consolas" w:cs="Consolas"/>
+        </w:rPr>
+        <w:t xml:space="preserve">Tekstitiedostossa on lueteltu </w:t>
+      </w:r>
+      <w:r>
+        <w:rPr>
+          <w:rFonts w:ascii="Consolas" w:hAnsi="Consolas" w:cs="Consolas"/>
+        </w:rPr>
+        <w:t xml:space="preserve">sävellyksen tiedot, </w:t>
+      </w:r>
+      <w:r>
+        <w:rPr>
+          <w:rFonts w:ascii="Consolas" w:hAnsi="Consolas" w:cs="Consolas"/>
+        </w:rPr>
+        <w:t xml:space="preserve">nuotit, tauot, palkit ja sanoitus omissa lohkoissaan, </w:t>
+      </w:r>
+      <w:r>
+        <w:rPr>
+          <w:rFonts w:ascii="Consolas" w:hAnsi="Consolas" w:cs="Consolas"/>
+        </w:rPr>
+        <w:t>esim:</w:t>
+      </w:r>
+    </w:p>
+    <w:p>
+      <w:pPr>
+        <w:rPr>
+          <w:rFonts w:ascii="Consolas" w:hAnsi="Consolas" w:cs="Consolas"/>
+        </w:rPr>
+      </w:pPr>
+    </w:p>
+    <w:p>
+      <w:pPr>
+        <w:rPr>
+          <w:rFonts w:ascii="Consolas" w:hAnsi="Consolas" w:cs="Consolas"/>
+        </w:rPr>
+      </w:pPr>
+      <w:r>
+        <w:rPr>
+          <w:rFonts w:ascii="Consolas" w:hAnsi="Consolas" w:cs="Consolas"/>
+        </w:rPr>
+        <w:t>#TIEDOT</w:t>
+      </w:r>
+    </w:p>
+    <w:p>
+      <w:pPr>
+        <w:rPr>
+          <w:rFonts w:ascii="Consolas" w:hAnsi="Consolas" w:cs="Consolas"/>
+        </w:rPr>
+      </w:pPr>
+      <w:r>
+        <w:rPr>
+          <w:rFonts w:ascii="Consolas" w:hAnsi="Consolas" w:cs="Consolas"/>
+        </w:rPr>
+        <w:t>tekija: Jaakko</w:t>
+      </w:r>
+    </w:p>
+    <w:p>
+      <w:pPr>
+        <w:rPr>
+          <w:rFonts w:ascii="Consolas" w:hAnsi="Consolas" w:cs="Consolas"/>
+        </w:rPr>
+      </w:pPr>
+      <w:r>
+        <w:rPr>
+          <w:rFonts w:ascii="Consolas" w:hAnsi="Consolas" w:cs="Consolas"/>
+        </w:rPr>
+        <w:t>Nimi: Opus no:54 Nocturne in B-flat</w:t>
+      </w:r>
+    </w:p>
+    <w:p>
+      <w:pPr>
+        <w:rPr>
+          <w:rFonts w:ascii="Consolas" w:hAnsi="Consolas" w:cs="Consolas"/>
+        </w:rPr>
+      </w:pPr>
+      <w:r>
+        <w:rPr>
+          <w:rFonts w:ascii="Consolas" w:hAnsi="Consolas" w:cs="Consolas"/>
+        </w:rPr>
+        <w:t>alennetut: B,A,F</w:t>
       </w:r>
     </w:p>
     <w:p>
@@ -201,7 +351,13 @@
         <w:rPr>
           <w:rFonts w:ascii="Consolas" w:hAnsi="Consolas" w:cs="Consolas"/>
         </w:rPr>
-        <w:t>F,0, e, e, 0, 2/8, 1/8</w:t>
+        <w:t>F,0, e, k</w:t>
+      </w:r>
+      <w:r>
+        <w:rPr>
+          <w:rFonts w:ascii="Consolas" w:hAnsi="Consolas" w:cs="Consolas"/>
+        </w:rPr>
+        <w:t>, 0, 2/8, 1/8</w:t>
       </w:r>
     </w:p>
     <w:p>
@@ -309,6 +465,318 @@
           <w:rFonts w:ascii="Consolas" w:hAnsi="Consolas" w:cs="Consolas"/>
         </w:rPr>
       </w:pPr>
+      <w:r>
+        <w:rPr>
+          <w:rFonts w:ascii="Consolas" w:hAnsi="Consolas" w:cs="Consolas"/>
+        </w:rPr>
+        <w:t>#SANOITUS</w:t>
+      </w:r>
+    </w:p>
+    <w:p>
+      <w:pPr>
+        <w:rPr>
+          <w:rFonts w:ascii="Consolas" w:hAnsi="Consolas" w:cs="Consolas"/>
+        </w:rPr>
+      </w:pPr>
+      <w:r>
+        <w:rPr>
+          <w:rFonts w:ascii="Consolas" w:hAnsi="Consolas" w:cs="Consolas"/>
+        </w:rPr>
+        <w:t>0, 3/8, Hel</w:t>
+      </w:r>
+    </w:p>
+    <w:p>
+      <w:pPr>
+        <w:rPr>
+          <w:rFonts w:ascii="Consolas" w:hAnsi="Consolas" w:cs="Consolas"/>
+        </w:rPr>
+      </w:pPr>
+      <w:r>
+        <w:rPr>
+          <w:rFonts w:ascii="Consolas" w:hAnsi="Consolas" w:cs="Consolas"/>
+        </w:rPr>
+        <w:t>0, 4/8, lo</w:t>
+      </w:r>
+    </w:p>
+    <w:p>
+      <w:pPr>
+        <w:rPr>
+          <w:rFonts w:ascii="Consolas" w:hAnsi="Consolas" w:cs="Consolas"/>
+        </w:rPr>
+      </w:pPr>
+    </w:p>
+    <w:p>
+      <w:pPr>
+        <w:rPr>
+          <w:rFonts w:ascii="Consolas" w:hAnsi="Consolas" w:cs="Consolas"/>
+        </w:rPr>
+      </w:pPr>
+      <w:r>
+        <w:rPr>
+          <w:rFonts w:ascii="Consolas" w:hAnsi="Consolas" w:cs="Consolas"/>
+        </w:rPr>
+        <w:t xml:space="preserve">Tiedoston muoto </w:t>
+      </w:r>
+      <w:r>
+        <w:rPr>
+          <w:rFonts w:ascii="Consolas" w:hAnsi="Consolas" w:cs="Consolas"/>
+        </w:rPr>
+        <w:t>ja</w:t>
+      </w:r>
+      <w:r>
+        <w:rPr>
+          <w:rFonts w:ascii="Consolas" w:hAnsi="Consolas" w:cs="Consolas"/>
+        </w:rPr>
+        <w:t xml:space="preserve"> syntaksi </w:t>
+      </w:r>
+      <w:r>
+        <w:rPr>
+          <w:rFonts w:ascii="Consolas" w:hAnsi="Consolas" w:cs="Consolas"/>
+        </w:rPr>
+        <w:t xml:space="preserve">on selitetty </w:t>
+      </w:r>
+      <w:r>
+        <w:rPr>
+          <w:rFonts w:ascii="Consolas" w:hAnsi="Consolas" w:cs="Consolas"/>
+        </w:rPr>
+        <w:t xml:space="preserve">tarkemmin </w:t>
+      </w:r>
+      <w:r>
+        <w:rPr>
+          <w:rFonts w:ascii="Consolas" w:hAnsi="Consolas" w:cs="Consolas"/>
+        </w:rPr>
+        <w:t>luvussa</w:t>
+      </w:r>
+      <w:r>
+        <w:rPr>
+          <w:rFonts w:ascii="Consolas" w:hAnsi="Consolas" w:cs="Consolas"/>
+        </w:rPr>
+        <w:t xml:space="preserve"> 7, johon kannattaa tutustua ennen ohjelman käyttämistä.</w:t>
+      </w:r>
+    </w:p>
+    <w:p>
+      <w:pPr>
+        <w:rPr>
+          <w:rFonts w:ascii="Consolas" w:hAnsi="Consolas" w:cs="Consolas"/>
+        </w:rPr>
+      </w:pPr>
+    </w:p>
+    <w:p>
+      <w:pPr>
+        <w:rPr>
+          <w:rFonts w:ascii="Consolas" w:hAnsi="Consolas" w:cs="Consolas"/>
+          <w:b/>
+        </w:rPr>
+      </w:pPr>
+      <w:r>
+        <w:rPr>
+          <w:rFonts w:ascii="Consolas" w:hAnsi="Consolas" w:cs="Consolas"/>
+          <w:b/>
+        </w:rPr>
+        <w:t>Tärkeimmät ominaisuudet:</w:t>
+      </w:r>
+    </w:p>
+    <w:p>
+      <w:pPr>
+        <w:rPr>
+          <w:rFonts w:ascii="Consolas" w:hAnsi="Consolas" w:cs="Consolas"/>
+        </w:rPr>
+      </w:pPr>
+    </w:p>
+    <w:p>
+      <w:pPr>
+        <w:rPr>
+          <w:rFonts w:ascii="Consolas" w:hAnsi="Consolas" w:cs="Consolas"/>
+        </w:rPr>
+      </w:pPr>
+      <w:r>
+        <w:rPr>
+          <w:rFonts w:ascii="Consolas" w:hAnsi="Consolas" w:cs="Consolas"/>
+        </w:rPr>
+        <w:t>Ohjelma osaa p</w:t>
+      </w:r>
+      <w:r>
+        <w:rPr>
+          <w:rFonts w:ascii="Consolas" w:hAnsi="Consolas" w:cs="Consolas"/>
+        </w:rPr>
+        <w:t>iirtää nuotteja joiden kesto on</w:t>
+      </w:r>
+      <w:r>
+        <w:rPr>
+          <w:rFonts w:ascii="Consolas" w:hAnsi="Consolas" w:cs="Consolas"/>
+        </w:rPr>
+        <w:t xml:space="preserve"> 1, 1/2, 1/4, 1/8, 1/16 tai näistä puolikkaan keston verran pi</w:t>
+      </w:r>
+      <w:r>
+        <w:rPr>
+          <w:rFonts w:ascii="Consolas" w:hAnsi="Consolas" w:cs="Consolas"/>
+        </w:rPr>
+        <w:t>dennettyjä pisteellä, esim 3/2.</w:t>
+      </w:r>
+    </w:p>
+    <w:p>
+      <w:pPr>
+        <w:rPr>
+          <w:rFonts w:ascii="Consolas" w:hAnsi="Consolas" w:cs="Consolas"/>
+        </w:rPr>
+      </w:pPr>
+    </w:p>
+    <w:p>
+      <w:pPr>
+        <w:rPr>
+          <w:rFonts w:ascii="Consolas" w:hAnsi="Consolas" w:cs="Consolas"/>
+        </w:rPr>
+      </w:pPr>
+      <w:r>
+        <w:rPr>
+          <w:rFonts w:ascii="Consolas" w:hAnsi="Consolas" w:cs="Consolas"/>
+        </w:rPr>
+        <w:t xml:space="preserve">Ohjelma osaa näyttää alennetut, korotetut ja palautetut nuotit, merkeillä ’b’, ’#’ ja ’X’. Koko sävelmän ajan korotetut tai alennetut nuotit luetellaan </w:t>
+      </w:r>
+      <w:r>
+        <w:rPr>
+          <w:rFonts w:ascii="Consolas" w:hAnsi="Consolas" w:cs="Consolas"/>
+        </w:rPr>
+        <w:lastRenderedPageBreak/>
+        <w:t>lohkoon #TIEDOT ja yksittäiset nuotit merkitään nuotteja lisätessä merkinnällä k/e (kyllä tai ei). Esim F,0, e, k</w:t>
+      </w:r>
+      <w:r>
+        <w:rPr>
+          <w:rFonts w:ascii="Consolas" w:hAnsi="Consolas" w:cs="Consolas"/>
+        </w:rPr>
+        <w:t>, 0, 2/8, 1/8</w:t>
+      </w:r>
+      <w:r>
+        <w:rPr>
+          <w:rFonts w:ascii="Consolas" w:hAnsi="Consolas" w:cs="Consolas"/>
+        </w:rPr>
+        <w:t xml:space="preserve"> on korotettu nuotti ja ylemmässä esimerkissä koko sävelmän ovat alennettuja ovat nuotit B, A ja F.</w:t>
+      </w:r>
+      <w:r>
+        <w:rPr>
+          <w:rFonts w:ascii="Consolas" w:hAnsi="Consolas" w:cs="Consolas"/>
+        </w:rPr>
+        <w:t xml:space="preserve"> Koko sävelmän ajan korotetut tai alennetut nuotit merkitään nuottiavaimen (engl. clef) jälkeen.</w:t>
+      </w:r>
+    </w:p>
+    <w:p>
+      <w:pPr>
+        <w:rPr>
+          <w:rFonts w:ascii="Consolas" w:hAnsi="Consolas" w:cs="Consolas"/>
+        </w:rPr>
+      </w:pPr>
+    </w:p>
+    <w:p>
+      <w:pPr>
+        <w:rPr>
+          <w:rFonts w:ascii="Consolas" w:hAnsi="Consolas" w:cs="Consolas"/>
+        </w:rPr>
+      </w:pPr>
+      <w:r>
+        <w:rPr>
+          <w:rFonts w:ascii="Consolas" w:hAnsi="Consolas" w:cs="Consolas"/>
+        </w:rPr>
+        <w:t>Ohjelma osaa piirtää taukoja joiden kesto on 4,</w:t>
+      </w:r>
+      <w:r>
+        <w:rPr>
+          <w:rFonts w:ascii="Consolas" w:hAnsi="Consolas" w:cs="Consolas"/>
+        </w:rPr>
+        <w:t xml:space="preserve"> </w:t>
+      </w:r>
+      <w:r>
+        <w:rPr>
+          <w:rFonts w:ascii="Consolas" w:hAnsi="Consolas" w:cs="Consolas"/>
+        </w:rPr>
+        <w:t>2,</w:t>
+      </w:r>
+      <w:r>
+        <w:rPr>
+          <w:rFonts w:ascii="Consolas" w:hAnsi="Consolas" w:cs="Consolas"/>
+        </w:rPr>
+        <w:t xml:space="preserve"> </w:t>
+      </w:r>
+      <w:r>
+        <w:rPr>
+          <w:rFonts w:ascii="Consolas" w:hAnsi="Consolas" w:cs="Consolas"/>
+        </w:rPr>
+        <w:t>1,</w:t>
+      </w:r>
+      <w:r>
+        <w:rPr>
+          <w:rFonts w:ascii="Consolas" w:hAnsi="Consolas" w:cs="Consolas"/>
+        </w:rPr>
+        <w:t xml:space="preserve"> 1/2, </w:t>
+      </w:r>
+      <w:r>
+        <w:rPr>
+          <w:rFonts w:ascii="Consolas" w:hAnsi="Consolas" w:cs="Consolas"/>
+        </w:rPr>
+        <w:t>1/4, 1/8 tai</w:t>
+      </w:r>
+      <w:r>
+        <w:rPr>
+          <w:rFonts w:ascii="Consolas" w:hAnsi="Consolas" w:cs="Consolas"/>
+        </w:rPr>
+        <w:t xml:space="preserve"> 1/16</w:t>
+      </w:r>
+      <w:r>
+        <w:rPr>
+          <w:rFonts w:ascii="Consolas" w:hAnsi="Consolas" w:cs="Consolas"/>
+        </w:rPr>
+        <w:t>.</w:t>
+      </w:r>
+    </w:p>
+    <w:p>
+      <w:pPr>
+        <w:rPr>
+          <w:rFonts w:ascii="Consolas" w:hAnsi="Consolas" w:cs="Consolas"/>
+        </w:rPr>
+      </w:pPr>
+    </w:p>
+    <w:p>
+      <w:pPr>
+        <w:rPr>
+          <w:rFonts w:ascii="Consolas" w:hAnsi="Consolas" w:cs="Consolas"/>
+        </w:rPr>
+      </w:pPr>
+      <w:r>
+        <w:rPr>
+          <w:rFonts w:ascii="Consolas" w:hAnsi="Consolas" w:cs="Consolas"/>
+        </w:rPr>
+        <w:t>Ohjelma osaa piirtää palkkeja (engl. beam) 1/8-</w:t>
+      </w:r>
+      <w:r>
+        <w:rPr>
+          <w:rFonts w:ascii="Consolas" w:hAnsi="Consolas" w:cs="Consolas"/>
+        </w:rPr>
+        <w:t xml:space="preserve"> (tai 3/16-)</w:t>
+      </w:r>
+      <w:r>
+        <w:rPr>
+          <w:rFonts w:ascii="Consolas" w:hAnsi="Consolas" w:cs="Consolas"/>
+        </w:rPr>
+        <w:t>kestoisille nuoteille. Palkeilla voi tehdä nuottiviivas</w:t>
+      </w:r>
+      <w:r>
+        <w:rPr>
+          <w:rFonts w:ascii="Consolas" w:hAnsi="Consolas" w:cs="Consolas"/>
+        </w:rPr>
+        <w:t>t</w:t>
+      </w:r>
+      <w:r>
+        <w:rPr>
+          <w:rFonts w:ascii="Consolas" w:hAnsi="Consolas" w:cs="Consolas"/>
+        </w:rPr>
+        <w:t>osta helpommin luettavaa.</w:t>
+      </w:r>
+    </w:p>
+    <w:p>
+      <w:pPr>
+        <w:rPr>
+          <w:rFonts w:ascii="Consolas" w:hAnsi="Consolas" w:cs="Consolas"/>
+        </w:rPr>
+      </w:pPr>
     </w:p>
     <w:p>
       <w:pPr>
@@ -326,20 +794,439 @@
         <w:rPr>
           <w:rFonts w:ascii="Consolas" w:hAnsi="Consolas" w:cs="Consolas"/>
         </w:rPr>
+        <w:t xml:space="preserve">tiedoston perusteella </w:t>
+      </w:r>
+      <w:r>
+        <w:rPr>
+          <w:rFonts w:ascii="Consolas" w:hAnsi="Consolas" w:cs="Consolas"/>
+        </w:rPr>
         <w:t>nuottiviivaston</w:t>
       </w:r>
       <w:r>
         <w:rPr>
           <w:rFonts w:ascii="Consolas" w:hAnsi="Consolas" w:cs="Consolas"/>
         </w:rPr>
-        <w:t>, jonka jälkeen sävellyksestä voi poistaa tai siihen lisätä nuotteja, taukoja tai palkkeja. Tämä tapahtuu syöttämällä esim. ’lisaa tauko’, jonka jälkeen ohjelma antaa syntaksin tauon valitsemiseen. Lisäämiseen on sama syntaksi kuin alkuperäisen tekstitiedoston rivillä. Tyhjät kohdat sävellyksessä voi täyttää tauoilla komennolla ’tayta’</w:t>
-      </w:r>
-      <w:r>
-        <w:rPr>
-          <w:rFonts w:ascii="Consolas" w:hAnsi="Consolas" w:cs="Consolas"/>
-        </w:rPr>
-        <w:t>. Muutokset voi tallentaa syöttämällä komennon ’tallenna’, minkä jälkeen ohjelma pyytää tallennukseen käytettävää tiedostoa, joka voi olla tai olla olematta sama tiedosto kuin alkuperäinen luettava tiedosto.</w:t>
-      </w:r>
+        <w:t>, jonka jälkeen sävellyksestä voi poistaa tai siihen lisätä</w:t>
+      </w:r>
+      <w:r>
+        <w:rPr>
+          <w:rFonts w:ascii="Consolas" w:hAnsi="Consolas" w:cs="Consolas"/>
+        </w:rPr>
+        <w:t xml:space="preserve"> nuotteja, taukoja tai palkkeja, tai muuttaa tietoja.</w:t>
+      </w:r>
+      <w:r>
+        <w:rPr>
+          <w:rFonts w:ascii="Consolas" w:hAnsi="Consolas" w:cs="Consolas"/>
+        </w:rPr>
+        <w:t xml:space="preserve"> Tämä tapahtuu </w:t>
+      </w:r>
+      <w:r>
+        <w:rPr>
+          <w:rFonts w:ascii="Consolas" w:hAnsi="Consolas" w:cs="Consolas"/>
+        </w:rPr>
+        <w:t>näppäimistö</w:t>
+      </w:r>
+      <w:r>
+        <w:rPr>
+          <w:rFonts w:ascii="Consolas" w:hAnsi="Consolas" w:cs="Consolas"/>
+        </w:rPr>
+        <w:t>-inputilla</w:t>
+      </w:r>
+      <w:r>
+        <w:rPr>
+          <w:rFonts w:ascii="Consolas" w:hAnsi="Consolas" w:cs="Consolas"/>
+        </w:rPr>
+        <w:t>,</w:t>
+      </w:r>
+      <w:r>
+        <w:rPr>
+          <w:rFonts w:ascii="Consolas" w:hAnsi="Consolas" w:cs="Consolas"/>
+        </w:rPr>
+        <w:t xml:space="preserve"> </w:t>
+      </w:r>
+      <w:r>
+        <w:rPr>
+          <w:rFonts w:ascii="Consolas" w:hAnsi="Consolas" w:cs="Consolas"/>
+        </w:rPr>
+        <w:t xml:space="preserve">syöttämällä </w:t>
+      </w:r>
+      <w:r>
+        <w:rPr>
+          <w:rFonts w:ascii="Consolas" w:hAnsi="Consolas" w:cs="Consolas"/>
+        </w:rPr>
+        <w:t xml:space="preserve">ohjelmalle komentoja, </w:t>
+      </w:r>
+      <w:r>
+        <w:rPr>
+          <w:rFonts w:ascii="Consolas" w:hAnsi="Consolas" w:cs="Consolas"/>
+        </w:rPr>
+        <w:t>e</w:t>
+      </w:r>
+      <w:r>
+        <w:rPr>
+          <w:rFonts w:ascii="Consolas" w:hAnsi="Consolas" w:cs="Consolas"/>
+        </w:rPr>
+        <w:t>simerkiksi</w:t>
+      </w:r>
+      <w:r>
+        <w:rPr>
+          <w:rFonts w:ascii="Consolas" w:hAnsi="Consolas" w:cs="Consolas"/>
+        </w:rPr>
+        <w:t xml:space="preserve"> ’lisaa tauko’, jonka jälkeen ohjelma antaa syntaksin tauon </w:t>
+      </w:r>
+      <w:r>
+        <w:rPr>
+          <w:rFonts w:ascii="Consolas" w:hAnsi="Consolas" w:cs="Consolas"/>
+        </w:rPr>
+        <w:t>määrittämiseen</w:t>
+      </w:r>
+      <w:r>
+        <w:rPr>
+          <w:rFonts w:ascii="Consolas" w:hAnsi="Consolas" w:cs="Consolas"/>
+        </w:rPr>
+        <w:t>.</w:t>
+      </w:r>
+      <w:r>
+        <w:rPr>
+          <w:rFonts w:ascii="Consolas" w:hAnsi="Consolas" w:cs="Consolas"/>
+        </w:rPr>
+        <w:t xml:space="preserve"> Syntaksi on merkintöjen lisäämiseen sama kuin ta</w:t>
+      </w:r>
+      <w:r>
+        <w:rPr>
+          <w:rFonts w:ascii="Consolas" w:hAnsi="Consolas" w:cs="Consolas"/>
+        </w:rPr>
+        <w:t>llennustiedostossa ja se on selitetty tarkemmin luvussa 7.</w:t>
+      </w:r>
+    </w:p>
+    <w:p>
+      <w:pPr>
+        <w:rPr>
+          <w:rFonts w:ascii="Consolas" w:hAnsi="Consolas" w:cs="Consolas"/>
+        </w:rPr>
+      </w:pPr>
+    </w:p>
+    <w:p>
+      <w:pPr>
+        <w:rPr>
+          <w:rFonts w:ascii="Consolas" w:hAnsi="Consolas" w:cs="Consolas"/>
+        </w:rPr>
+      </w:pPr>
+      <w:r>
+        <w:rPr>
+          <w:rFonts w:ascii="Consolas" w:hAnsi="Consolas" w:cs="Consolas"/>
+        </w:rPr>
+        <w:t>Tyhjät kohdat sävellyksessä voi täyttää tauoilla komennolla ’tayta’</w:t>
+      </w:r>
+      <w:r>
+        <w:rPr>
+          <w:rFonts w:ascii="Consolas" w:hAnsi="Consolas" w:cs="Consolas"/>
+        </w:rPr>
+        <w:t>.</w:t>
+      </w:r>
+    </w:p>
+    <w:p>
+      <w:pPr>
+        <w:rPr>
+          <w:rFonts w:ascii="Consolas" w:hAnsi="Consolas" w:cs="Consolas"/>
+        </w:rPr>
+      </w:pPr>
+    </w:p>
+    <w:p>
+      <w:pPr>
+        <w:rPr>
+          <w:rFonts w:ascii="Consolas" w:hAnsi="Consolas" w:cs="Consolas"/>
+        </w:rPr>
+      </w:pPr>
+      <w:r>
+        <w:rPr>
+          <w:rFonts w:ascii="Consolas" w:hAnsi="Consolas" w:cs="Consolas"/>
+        </w:rPr>
+        <w:t xml:space="preserve">Muutokset voi tallentaa </w:t>
+      </w:r>
+      <w:r>
+        <w:rPr>
+          <w:rFonts w:ascii="Consolas" w:hAnsi="Consolas" w:cs="Consolas"/>
+        </w:rPr>
+        <w:t>antamalla</w:t>
+      </w:r>
+      <w:r>
+        <w:rPr>
+          <w:rFonts w:ascii="Consolas" w:hAnsi="Consolas" w:cs="Consolas"/>
+        </w:rPr>
+        <w:t xml:space="preserve"> komennon ’tallenna’, minkä jälkeen ohjelma pyytää tallennukseen käytettävää tiedostoa, joka voi olla tai olla olematta sama tiedosto kuin alkuperäinen luettava tiedosto.</w:t>
+      </w:r>
+    </w:p>
+    <w:p>
+      <w:pPr>
+        <w:rPr>
+          <w:rFonts w:ascii="Consolas" w:hAnsi="Consolas" w:cs="Consolas"/>
+        </w:rPr>
+      </w:pPr>
+    </w:p>
+    <w:p>
+      <w:pPr>
+        <w:rPr>
+          <w:rFonts w:ascii="Consolas" w:hAnsi="Consolas" w:cs="Consolas"/>
+        </w:rPr>
+      </w:pPr>
+      <w:r>
+        <w:rPr>
+          <w:rFonts w:ascii="Consolas" w:hAnsi="Consolas" w:cs="Consolas"/>
+        </w:rPr>
+        <w:t>Kaikki mahdolliset komennot:</w:t>
+      </w:r>
+    </w:p>
+    <w:p>
+      <w:pPr>
+        <w:rPr>
+          <w:rFonts w:ascii="Consolas" w:hAnsi="Consolas" w:cs="Consolas"/>
+          <w:b/>
+        </w:rPr>
+      </w:pPr>
+    </w:p>
+    <w:p>
+      <w:pPr>
+        <w:rPr>
+          <w:rFonts w:ascii="Consolas" w:hAnsi="Consolas" w:cs="Consolas"/>
+          <w:b/>
+        </w:rPr>
+      </w:pPr>
+      <w:r>
+        <w:rPr>
+          <w:rFonts w:ascii="Consolas" w:hAnsi="Consolas" w:cs="Consolas"/>
+          <w:b/>
+        </w:rPr>
+        <w:t>lisaa nuotti</w:t>
+      </w:r>
+    </w:p>
+    <w:p>
+      <w:pPr>
+        <w:rPr>
+          <w:rFonts w:ascii="Consolas" w:hAnsi="Consolas" w:cs="Consolas"/>
+          <w:b/>
+        </w:rPr>
+      </w:pPr>
+      <w:r>
+        <w:rPr>
+          <w:rFonts w:ascii="Consolas" w:hAnsi="Consolas" w:cs="Consolas"/>
+          <w:b/>
+        </w:rPr>
+        <w:t>poista nuotti</w:t>
+      </w:r>
+    </w:p>
+    <w:p>
+      <w:pPr>
+        <w:rPr>
+          <w:rFonts w:ascii="Consolas" w:hAnsi="Consolas" w:cs="Consolas"/>
+          <w:b/>
+        </w:rPr>
+      </w:pPr>
+      <w:r>
+        <w:rPr>
+          <w:rFonts w:ascii="Consolas" w:hAnsi="Consolas" w:cs="Consolas"/>
+          <w:b/>
+        </w:rPr>
+        <w:t>lisaa tauko</w:t>
+      </w:r>
+    </w:p>
+    <w:p>
+      <w:pPr>
+        <w:rPr>
+          <w:rFonts w:ascii="Consolas" w:hAnsi="Consolas" w:cs="Consolas"/>
+          <w:b/>
+        </w:rPr>
+      </w:pPr>
+      <w:r>
+        <w:rPr>
+          <w:rFonts w:ascii="Consolas" w:hAnsi="Consolas" w:cs="Consolas"/>
+          <w:b/>
+        </w:rPr>
+        <w:t>poista tauko</w:t>
+      </w:r>
+    </w:p>
+    <w:p>
+      <w:pPr>
+        <w:rPr>
+          <w:rFonts w:ascii="Consolas" w:hAnsi="Consolas" w:cs="Consolas"/>
+          <w:b/>
+        </w:rPr>
+      </w:pPr>
+      <w:r>
+        <w:rPr>
+          <w:rFonts w:ascii="Consolas" w:hAnsi="Consolas" w:cs="Consolas"/>
+          <w:b/>
+        </w:rPr>
+        <w:t>lisaa palkki</w:t>
+      </w:r>
+    </w:p>
+    <w:p>
+      <w:pPr>
+        <w:rPr>
+          <w:rFonts w:ascii="Consolas" w:hAnsi="Consolas" w:cs="Consolas"/>
+          <w:b/>
+        </w:rPr>
+      </w:pPr>
+      <w:r>
+        <w:rPr>
+          <w:rFonts w:ascii="Consolas" w:hAnsi="Consolas" w:cs="Consolas"/>
+          <w:b/>
+        </w:rPr>
+        <w:t>poista palkki</w:t>
+      </w:r>
+    </w:p>
+    <w:p>
+      <w:pPr>
+        <w:rPr>
+          <w:rFonts w:ascii="Consolas" w:hAnsi="Consolas" w:cs="Consolas"/>
+        </w:rPr>
+      </w:pPr>
+    </w:p>
+    <w:p>
+      <w:pPr>
+        <w:rPr>
+          <w:rFonts w:ascii="Consolas" w:hAnsi="Consolas" w:cs="Consolas"/>
+          <w:i/>
+        </w:rPr>
+      </w:pPr>
+      <w:r>
+        <w:rPr>
+          <w:rFonts w:ascii="Consolas" w:hAnsi="Consolas" w:cs="Consolas"/>
+          <w:i/>
+        </w:rPr>
+        <w:t>Yllä olevat komennot jättävät ohjelman</w:t>
+      </w:r>
+      <w:r>
+        <w:rPr>
+          <w:rFonts w:ascii="Consolas" w:hAnsi="Consolas" w:cs="Consolas"/>
+          <w:i/>
+        </w:rPr>
+        <w:t xml:space="preserve"> lisäyksen jälkeen tähän </w:t>
+      </w:r>
+      <w:r>
+        <w:rPr>
+          <w:rFonts w:ascii="Consolas" w:hAnsi="Consolas" w:cs="Consolas"/>
+          <w:i/>
+        </w:rPr>
+        <w:t>moodiin, jossa ohjelma pyytää aina seuraava</w:t>
+      </w:r>
+      <w:r>
+        <w:rPr>
+          <w:rFonts w:ascii="Consolas" w:hAnsi="Consolas" w:cs="Consolas"/>
+          <w:i/>
+        </w:rPr>
+        <w:t>a</w:t>
+      </w:r>
+      <w:r>
+        <w:rPr>
+          <w:rFonts w:ascii="Consolas" w:hAnsi="Consolas" w:cs="Consolas"/>
+          <w:i/>
+        </w:rPr>
+        <w:t xml:space="preserve"> lisättävää/poistettavaa nuottia/taukoa/palkkia. Tästä moodista voi poistua komennolla ’esc’</w:t>
+      </w:r>
+      <w:r>
+        <w:rPr>
+          <w:rFonts w:ascii="Consolas" w:hAnsi="Consolas" w:cs="Consolas"/>
+          <w:i/>
+        </w:rPr>
+        <w:t>, jolloin ohjelma</w:t>
+      </w:r>
+      <w:r>
+        <w:rPr>
+          <w:rFonts w:ascii="Consolas" w:hAnsi="Consolas" w:cs="Consolas"/>
+          <w:i/>
+        </w:rPr>
+        <w:t xml:space="preserve"> tulostaa nuottiviivaston.</w:t>
+      </w:r>
+    </w:p>
+    <w:p>
+      <w:pPr>
+        <w:rPr>
+          <w:rFonts w:ascii="Consolas" w:hAnsi="Consolas" w:cs="Consolas"/>
+        </w:rPr>
+      </w:pPr>
+    </w:p>
+    <w:p>
+      <w:pPr>
+        <w:rPr>
+          <w:rFonts w:ascii="Consolas" w:hAnsi="Consolas" w:cs="Consolas"/>
+          <w:b/>
+        </w:rPr>
+      </w:pPr>
+      <w:r>
+        <w:rPr>
+          <w:rFonts w:ascii="Consolas" w:hAnsi="Consolas" w:cs="Consolas"/>
+          <w:b/>
+        </w:rPr>
+        <w:t>tayta</w:t>
+      </w:r>
+    </w:p>
+    <w:p>
+      <w:pPr>
+        <w:rPr>
+          <w:rFonts w:ascii="Consolas" w:hAnsi="Consolas" w:cs="Consolas"/>
+          <w:b/>
+        </w:rPr>
+      </w:pPr>
+      <w:r>
+        <w:rPr>
+          <w:rFonts w:ascii="Consolas" w:hAnsi="Consolas" w:cs="Consolas"/>
+          <w:b/>
+        </w:rPr>
+        <w:t>tallenna</w:t>
+      </w:r>
+    </w:p>
+    <w:p>
+      <w:pPr>
+        <w:rPr>
+          <w:rFonts w:ascii="Consolas" w:hAnsi="Consolas" w:cs="Consolas"/>
+          <w:b/>
+        </w:rPr>
+      </w:pPr>
+      <w:r>
+        <w:rPr>
+          <w:rFonts w:ascii="Consolas" w:hAnsi="Consolas" w:cs="Consolas"/>
+          <w:b/>
+        </w:rPr>
+        <w:t>quit</w:t>
+      </w:r>
+    </w:p>
+    <w:p>
+      <w:pPr>
+        <w:rPr>
+          <w:rFonts w:ascii="Consolas" w:hAnsi="Consolas" w:cs="Consolas"/>
+          <w:b/>
+        </w:rPr>
+      </w:pPr>
+    </w:p>
+    <w:p>
+      <w:pPr>
+        <w:rPr>
+          <w:rFonts w:ascii="Consolas" w:hAnsi="Consolas" w:cs="Consolas"/>
+          <w:i/>
+        </w:rPr>
+      </w:pPr>
+      <w:r>
+        <w:rPr>
+          <w:rFonts w:ascii="Consolas" w:hAnsi="Consolas" w:cs="Consolas"/>
+          <w:i/>
+        </w:rPr>
+        <w:t>Komento ’quit’ lopettaa ohjelman suorituksen. Tallentamattomat tiedot katoaa.</w:t>
+      </w:r>
+    </w:p>
+    <w:p>
+      <w:pPr>
+        <w:rPr>
+          <w:rFonts w:ascii="Consolas" w:hAnsi="Consolas" w:cs="Consolas"/>
+        </w:rPr>
+      </w:pPr>
+    </w:p>
+    <w:p>
+      <w:pPr>
+        <w:rPr>
+          <w:rFonts w:ascii="Consolas" w:hAnsi="Consolas" w:cs="Consolas"/>
+        </w:rPr>
+      </w:pPr>
     </w:p>
     <w:p>
       <w:pPr>
@@ -381,6 +1268,77 @@
       <w:pPr>
         <w:rPr>
           <w:rFonts w:ascii="Consolas" w:hAnsi="Consolas" w:cs="Consolas"/>
+        </w:rPr>
+      </w:pPr>
+      <w:r>
+        <w:rPr>
+          <w:rFonts w:ascii="Consolas" w:hAnsi="Consolas" w:cs="Consolas"/>
+        </w:rPr>
+        <w:t>Ohjelma jakautuu kahdeksaan eri luokkaan. Luokat Note, Rest, Beam ja Lyrics luovat nuotti-, tauko-, palkki-, ja sanoitustavuoliot, jotka tallennetaan ja kootaan listoihin luokassa Composition. Nuottiviivaston piirtäminen merkkigrafiikkana tapahtuu luokissa CharGraphics ja Column, joista jälkimmäinen kuvaa</w:t>
+      </w:r>
+      <w:r>
+        <w:rPr>
+          <w:rFonts w:ascii="Consolas" w:hAnsi="Consolas" w:cs="Consolas"/>
+        </w:rPr>
+        <w:t xml:space="preserve"> yhtä saraketta viivastossa, johon mahtuu</w:t>
+      </w:r>
+      <w:r>
+        <w:rPr>
+          <w:rFonts w:ascii="Consolas" w:hAnsi="Consolas" w:cs="Consolas"/>
+        </w:rPr>
+        <w:t xml:space="preserve"> esimerkiksi </w:t>
+      </w:r>
+      <w:r>
+        <w:rPr>
+          <w:rFonts w:ascii="Consolas" w:hAnsi="Consolas" w:cs="Consolas"/>
+        </w:rPr>
+        <w:t>yksi tauko</w:t>
+      </w:r>
+      <w:r>
+        <w:rPr>
+          <w:rFonts w:ascii="Consolas" w:hAnsi="Consolas" w:cs="Consolas"/>
+        </w:rPr>
+        <w:t>.</w:t>
+      </w:r>
+    </w:p>
+    <w:p>
+      <w:pPr>
+        <w:rPr>
+          <w:rFonts w:ascii="Consolas" w:hAnsi="Consolas" w:cs="Consolas"/>
+        </w:rPr>
+      </w:pPr>
+    </w:p>
+    <w:p>
+      <w:pPr>
+        <w:rPr>
+          <w:rFonts w:ascii="Consolas" w:hAnsi="Consolas" w:cs="Consolas"/>
+        </w:rPr>
+      </w:pPr>
+      <w:r>
+        <w:rPr>
+          <w:rFonts w:ascii="Consolas" w:hAnsi="Consolas" w:cs="Consolas"/>
+        </w:rPr>
+        <w:lastRenderedPageBreak/>
+        <w:t xml:space="preserve">Käyttöliittymä ja tekstitiedon lukeminen ja parsiminen </w:t>
+      </w:r>
+      <w:r>
+        <w:rPr>
+          <w:rFonts w:ascii="Consolas" w:hAnsi="Consolas" w:cs="Consolas"/>
+        </w:rPr>
+        <w:t>tapahtuvat luokassa TextFileIO.</w:t>
+      </w:r>
+    </w:p>
+    <w:p>
+      <w:pPr>
+        <w:rPr>
+          <w:rFonts w:ascii="Consolas" w:hAnsi="Consolas" w:cs="Consolas"/>
+        </w:rPr>
+      </w:pPr>
+    </w:p>
+    <w:p>
+      <w:pPr>
+        <w:rPr>
+          <w:rFonts w:ascii="Consolas" w:hAnsi="Consolas" w:cs="Consolas"/>
           <w:b/>
         </w:rPr>
       </w:pPr>
@@ -425,7 +1383,55 @@
         <w:rPr>
           <w:rFonts w:ascii="Consolas" w:hAnsi="Consolas" w:cs="Consolas"/>
         </w:rPr>
-        <w:t>Nuotti. Attribuutteja: korkeus, oktaavi, alennus: Boolean, ylennys: Boolean, tahti, aloitushetki, kesto</w:t>
+        <w:t>Nuotti. Attribuut</w:t>
+      </w:r>
+      <w:r>
+        <w:rPr>
+          <w:rFonts w:ascii="Consolas" w:hAnsi="Consolas" w:cs="Consolas"/>
+        </w:rPr>
+        <w:t>teja: korkeus, oktaavi, alennus (</w:t>
+      </w:r>
+      <w:r>
+        <w:rPr>
+          <w:rFonts w:ascii="Consolas" w:hAnsi="Consolas" w:cs="Consolas"/>
+        </w:rPr>
+        <w:t>Boolean</w:t>
+      </w:r>
+      <w:r>
+        <w:rPr>
+          <w:rFonts w:ascii="Consolas" w:hAnsi="Consolas" w:cs="Consolas"/>
+        </w:rPr>
+        <w:t>), ylennys</w:t>
+      </w:r>
+      <w:r>
+        <w:rPr>
+          <w:rFonts w:ascii="Consolas" w:hAnsi="Consolas" w:cs="Consolas"/>
+        </w:rPr>
+        <w:t xml:space="preserve"> </w:t>
+      </w:r>
+      <w:r>
+        <w:rPr>
+          <w:rFonts w:ascii="Consolas" w:hAnsi="Consolas" w:cs="Consolas"/>
+        </w:rPr>
+        <w:t>(</w:t>
+      </w:r>
+      <w:r>
+        <w:rPr>
+          <w:rFonts w:ascii="Consolas" w:hAnsi="Consolas" w:cs="Consolas"/>
+        </w:rPr>
+        <w:t>Boolean</w:t>
+      </w:r>
+      <w:r>
+        <w:rPr>
+          <w:rFonts w:ascii="Consolas" w:hAnsi="Consolas" w:cs="Consolas"/>
+        </w:rPr>
+        <w:t>)</w:t>
+      </w:r>
+      <w:r>
+        <w:rPr>
+          <w:rFonts w:ascii="Consolas" w:hAnsi="Consolas" w:cs="Consolas"/>
+        </w:rPr>
+        <w:t>, tahti, aloitushetki, kesto</w:t>
       </w:r>
     </w:p>
     <w:p>
@@ -481,6 +1487,12 @@
         </w:rPr>
         <w:t xml:space="preserve"> Palkki. Yhdistää nuotteja, auttaa rytmittämään sävellystä. Attribuutteja: lista nuoteista jotka tämä palkki yhdistää, tahti, korkeus viivastolla, aloitushetki, lopetushetki</w:t>
       </w:r>
+      <w:r>
+        <w:rPr>
+          <w:rFonts w:ascii="Consolas" w:hAnsi="Consolas" w:cs="Consolas"/>
+        </w:rPr>
+        <w:t>. Muut attribuutit määritellään luokan sisällä nuottilistan avulla ja sen perusteella.</w:t>
+      </w:r>
     </w:p>
     <w:p>
       <w:pPr>
@@ -533,7 +1545,67 @@
         <w:rPr>
           <w:rFonts w:ascii="Consolas" w:hAnsi="Consolas" w:cs="Consolas"/>
         </w:rPr>
-        <w:t>Tulostettava esimerkiksi 1/8 –tahdin kokoinen sarake, 15*6 kokoinen lista. Riveillä 2,4,6,8,10 on viivat ’------’ ja näiden väliin white space. Lista saa täytettä nuoteista, ja näihin liittyvistä palkeista ja yhdistysviivoista (engl. tie), tauoista ja sanoituksista (alin rivi 14). Esimerkiksi kahdeksasosanuotti A oktaavissa 0, ja sen päällä ’stem’ ja ’flag’, alla yksi tavu sanoitusta:</w:t>
+        <w:t>Tulostettava esimerkiksi</w:t>
+      </w:r>
+      <w:r>
+        <w:rPr>
+          <w:rFonts w:ascii="Consolas" w:hAnsi="Consolas" w:cs="Consolas"/>
+        </w:rPr>
+        <w:t xml:space="preserve"> 1/8 –tahdin kokoinen sarake, 16</w:t>
+      </w:r>
+      <w:r>
+        <w:rPr>
+          <w:rFonts w:ascii="Consolas" w:hAnsi="Consolas" w:cs="Consolas"/>
+        </w:rPr>
+        <w:t>*6 kokoinen lista. Riveillä 2,4,6,8,10 on viivat ’------’ ja näiden väliin white space.</w:t>
+      </w:r>
+      <w:r>
+        <w:rPr>
+          <w:rFonts w:ascii="Consolas" w:hAnsi="Consolas" w:cs="Consolas"/>
+        </w:rPr>
+        <w:t xml:space="preserve"> Lista saa täytettä nuoteista -</w:t>
+      </w:r>
+      <w:r>
+        <w:rPr>
+          <w:rFonts w:ascii="Consolas" w:hAnsi="Consolas" w:cs="Consolas"/>
+        </w:rPr>
+        <w:t xml:space="preserve"> ja näihin liittyvistä palkeista</w:t>
+      </w:r>
+      <w:r>
+        <w:rPr>
+          <w:rFonts w:ascii="Consolas" w:hAnsi="Consolas" w:cs="Consolas"/>
+        </w:rPr>
+        <w:t xml:space="preserve"> - </w:t>
+      </w:r>
+      <w:r>
+        <w:rPr>
+          <w:rFonts w:ascii="Consolas" w:hAnsi="Consolas" w:cs="Consolas"/>
+        </w:rPr>
+        <w:t>tauoist</w:t>
+      </w:r>
+      <w:r>
+        <w:rPr>
+          <w:rFonts w:ascii="Consolas" w:hAnsi="Consolas" w:cs="Consolas"/>
+        </w:rPr>
+        <w:t>a ja sanoituksista (alin rivi 15</w:t>
+      </w:r>
+      <w:r>
+        <w:rPr>
+          <w:rFonts w:ascii="Consolas" w:hAnsi="Consolas" w:cs="Consolas"/>
+        </w:rPr>
+        <w:t>). Esimerkiksi kahdeksasosanuotti A</w:t>
+      </w:r>
+      <w:r>
+        <w:rPr>
+          <w:rFonts w:ascii="Consolas" w:hAnsi="Consolas" w:cs="Consolas"/>
+        </w:rPr>
+        <w:t># oktaavissa 1</w:t>
+      </w:r>
+      <w:r>
+        <w:rPr>
+          <w:rFonts w:ascii="Consolas" w:hAnsi="Consolas" w:cs="Consolas"/>
+        </w:rPr>
+        <w:t>, ja sen päällä ’stem’ ja ’flag’, alla yksi tavu sanoitusta:</w:t>
       </w:r>
     </w:p>
     <w:p>
@@ -573,20 +1645,74 @@
         <w:rPr>
           <w:rFonts w:ascii="Consolas" w:hAnsi="Consolas" w:cs="Consolas"/>
         </w:rPr>
+        <w:t>--</w:t>
+      </w:r>
+      <w:r>
+        <w:rPr>
+          <w:rFonts w:ascii="Consolas" w:hAnsi="Consolas" w:cs="Consolas"/>
+        </w:rPr>
+        <w:t>-</w:t>
+      </w:r>
+      <w:proofErr w:type="gramEnd"/>
+      <w:r>
+        <w:rPr>
+          <w:rFonts w:ascii="Consolas" w:hAnsi="Consolas" w:cs="Consolas"/>
+        </w:rPr>
         <w:t>---</w:t>
       </w:r>
+      <w:r>
+        <w:rPr>
+          <w:rFonts w:ascii="Consolas" w:hAnsi="Consolas" w:cs="Consolas"/>
+        </w:rPr>
+        <w:tab/>
+      </w:r>
+    </w:p>
+    <w:p>
+      <w:pPr>
+        <w:pStyle w:val="Eivli"/>
+        <w:rPr>
+          <w:rFonts w:ascii="Consolas" w:hAnsi="Consolas" w:cs="Consolas"/>
+        </w:rPr>
+      </w:pPr>
+      <w:r>
+        <w:rPr>
+          <w:rFonts w:ascii="Consolas" w:hAnsi="Consolas" w:cs="Consolas"/>
+        </w:rPr>
+        <w:t xml:space="preserve"> </w:t>
+      </w:r>
+      <w:r>
+        <w:rPr>
+          <w:rFonts w:ascii="Consolas" w:hAnsi="Consolas" w:cs="Consolas"/>
+        </w:rPr>
+        <w:t xml:space="preserve">  \ </w:t>
+      </w:r>
+    </w:p>
+    <w:p>
+      <w:pPr>
+        <w:pStyle w:val="Eivli"/>
+        <w:rPr>
+          <w:rFonts w:ascii="Consolas" w:hAnsi="Consolas" w:cs="Consolas"/>
+        </w:rPr>
+      </w:pPr>
+      <w:proofErr w:type="gramStart"/>
+      <w:r>
+        <w:rPr>
+          <w:rFonts w:ascii="Consolas" w:hAnsi="Consolas" w:cs="Consolas"/>
+        </w:rPr>
+        <w:t>-</w:t>
+      </w:r>
+      <w:r>
+        <w:rPr>
+          <w:rFonts w:ascii="Consolas" w:hAnsi="Consolas" w:cs="Consolas"/>
+        </w:rPr>
+        <w:t>--</w:t>
+      </w:r>
       <w:proofErr w:type="gramEnd"/>
       <w:r>
         <w:rPr>
           <w:rFonts w:ascii="Consolas" w:hAnsi="Consolas" w:cs="Consolas"/>
         </w:rPr>
-        <w:t>--</w:t>
-      </w:r>
-      <w:r>
-        <w:rPr>
-          <w:rFonts w:ascii="Consolas" w:hAnsi="Consolas" w:cs="Consolas"/>
-        </w:rPr>
-        <w:tab/>
+        <w:t>|\-</w:t>
       </w:r>
     </w:p>
     <w:p>
@@ -600,7 +1726,13 @@
         <w:rPr>
           <w:rFonts w:ascii="Consolas" w:hAnsi="Consolas" w:cs="Consolas"/>
         </w:rPr>
-        <w:t xml:space="preserve">  \ </w:t>
+        <w:t xml:space="preserve"> </w:t>
+      </w:r>
+      <w:r>
+        <w:rPr>
+          <w:rFonts w:ascii="Consolas" w:hAnsi="Consolas" w:cs="Consolas"/>
+        </w:rPr>
+        <w:t xml:space="preserve">  |/ </w:t>
       </w:r>
     </w:p>
     <w:p>
@@ -615,38 +1747,8 @@
         <w:rPr>
           <w:rFonts w:ascii="Consolas" w:hAnsi="Consolas" w:cs="Consolas"/>
         </w:rPr>
-        <w:t>--</w:t>
-      </w:r>
-      <w:proofErr w:type="gramEnd"/>
-      <w:r>
-        <w:rPr>
-          <w:rFonts w:ascii="Consolas" w:hAnsi="Consolas" w:cs="Consolas"/>
-        </w:rPr>
-        <w:t>|\-</w:t>
-      </w:r>
-    </w:p>
-    <w:p>
-      <w:pPr>
-        <w:pStyle w:val="Eivli"/>
-        <w:rPr>
-          <w:rFonts w:ascii="Consolas" w:hAnsi="Consolas" w:cs="Consolas"/>
-        </w:rPr>
-      </w:pPr>
-      <w:r>
-        <w:rPr>
-          <w:rFonts w:ascii="Consolas" w:hAnsi="Consolas" w:cs="Consolas"/>
-        </w:rPr>
-        <w:t xml:space="preserve">  |/ </w:t>
-      </w:r>
-    </w:p>
-    <w:p>
-      <w:pPr>
-        <w:pStyle w:val="Eivli"/>
-        <w:rPr>
-          <w:rFonts w:ascii="Consolas" w:hAnsi="Consolas" w:cs="Consolas"/>
-        </w:rPr>
-      </w:pPr>
-      <w:proofErr w:type="gramStart"/>
+        <w:t>-</w:t>
+      </w:r>
       <w:r>
         <w:rPr>
           <w:rFonts w:ascii="Consolas" w:hAnsi="Consolas" w:cs="Consolas"/>
@@ -675,103 +1777,127 @@
         <w:rPr>
           <w:rFonts w:ascii="Consolas" w:hAnsi="Consolas" w:cs="Consolas"/>
         </w:rPr>
+        <w:t xml:space="preserve"># </w:t>
+      </w:r>
+      <w:proofErr w:type="gramStart"/>
+      <w:r>
+        <w:rPr>
+          <w:rFonts w:ascii="Consolas" w:hAnsi="Consolas" w:cs="Consolas"/>
+        </w:rPr>
+        <w:t>@@</w:t>
+      </w:r>
+      <w:proofErr w:type="gramEnd"/>
+    </w:p>
+    <w:p>
+      <w:pPr>
+        <w:pStyle w:val="Eivli"/>
+        <w:rPr>
+          <w:rFonts w:ascii="Consolas" w:hAnsi="Consolas" w:cs="Consolas"/>
+        </w:rPr>
+      </w:pPr>
+      <w:proofErr w:type="gramStart"/>
+      <w:r>
+        <w:rPr>
+          <w:rFonts w:ascii="Consolas" w:hAnsi="Consolas" w:cs="Consolas"/>
+        </w:rPr>
+        <w:t>-</w:t>
+      </w:r>
+      <w:r>
+        <w:rPr>
+          <w:rFonts w:ascii="Consolas" w:hAnsi="Consolas" w:cs="Consolas"/>
+        </w:rPr>
+        <w:t>--</w:t>
+      </w:r>
+      <w:proofErr w:type="gramEnd"/>
+      <w:r>
+        <w:rPr>
+          <w:rFonts w:ascii="Consolas" w:hAnsi="Consolas" w:cs="Consolas"/>
+        </w:rPr>
+        <w:t>---</w:t>
+      </w:r>
+    </w:p>
+    <w:p>
+      <w:pPr>
+        <w:pStyle w:val="Eivli"/>
+        <w:rPr>
+          <w:rFonts w:ascii="Consolas" w:hAnsi="Consolas" w:cs="Consolas"/>
+        </w:rPr>
+      </w:pPr>
+      <w:r>
+        <w:rPr>
+          <w:rFonts w:ascii="Consolas" w:hAnsi="Consolas" w:cs="Consolas"/>
+        </w:rPr>
         <w:t xml:space="preserve"> </w:t>
       </w:r>
+      <w:r>
+        <w:rPr>
+          <w:rFonts w:ascii="Consolas" w:hAnsi="Consolas" w:cs="Consolas"/>
+        </w:rPr>
+        <w:t xml:space="preserve">     </w:t>
+      </w:r>
+    </w:p>
+    <w:p>
+      <w:pPr>
+        <w:pStyle w:val="Eivli"/>
+        <w:rPr>
+          <w:rFonts w:ascii="Consolas" w:hAnsi="Consolas" w:cs="Consolas"/>
+        </w:rPr>
+      </w:pPr>
       <w:proofErr w:type="gramStart"/>
       <w:r>
         <w:rPr>
           <w:rFonts w:ascii="Consolas" w:hAnsi="Consolas" w:cs="Consolas"/>
         </w:rPr>
-        <w:t>@@</w:t>
+        <w:t>-</w:t>
+      </w:r>
+      <w:r>
+        <w:rPr>
+          <w:rFonts w:ascii="Consolas" w:hAnsi="Consolas" w:cs="Consolas"/>
+        </w:rPr>
+        <w:t>-</w:t>
+      </w:r>
+      <w:r>
+        <w:rPr>
+          <w:rFonts w:ascii="Consolas" w:hAnsi="Consolas" w:cs="Consolas"/>
+        </w:rPr>
+        <w:t>-</w:t>
       </w:r>
       <w:proofErr w:type="gramEnd"/>
       <w:r>
         <w:rPr>
           <w:rFonts w:ascii="Consolas" w:hAnsi="Consolas" w:cs="Consolas"/>
         </w:rPr>
+        <w:t>---</w:t>
+      </w:r>
+    </w:p>
+    <w:p>
+      <w:pPr>
+        <w:rPr>
+          <w:rFonts w:ascii="Consolas" w:hAnsi="Consolas" w:cs="Consolas"/>
+          <w:b/>
+        </w:rPr>
+      </w:pPr>
+    </w:p>
+    <w:p>
+      <w:pPr>
+        <w:rPr>
+          <w:rFonts w:ascii="Consolas" w:hAnsi="Consolas" w:cs="Consolas"/>
+          <w:b/>
+        </w:rPr>
+      </w:pPr>
+    </w:p>
+    <w:p>
+      <w:pPr>
+        <w:rPr>
+          <w:rFonts w:ascii="Consolas" w:hAnsi="Consolas" w:cs="Consolas"/>
+        </w:rPr>
+      </w:pPr>
+      <w:r>
+        <w:rPr>
+          <w:rFonts w:ascii="Consolas" w:hAnsi="Consolas" w:cs="Consolas"/>
+        </w:rPr>
         <w:t xml:space="preserve"> </w:t>
       </w:r>
-    </w:p>
-    <w:p>
-      <w:pPr>
-        <w:pStyle w:val="Eivli"/>
-        <w:rPr>
-          <w:rFonts w:ascii="Consolas" w:hAnsi="Consolas" w:cs="Consolas"/>
-        </w:rPr>
-      </w:pPr>
-      <w:proofErr w:type="gramStart"/>
-      <w:r>
-        <w:rPr>
-          <w:rFonts w:ascii="Consolas" w:hAnsi="Consolas" w:cs="Consolas"/>
-        </w:rPr>
-        <w:t>---</w:t>
-      </w:r>
-      <w:proofErr w:type="gramEnd"/>
-      <w:r>
-        <w:rPr>
-          <w:rFonts w:ascii="Consolas" w:hAnsi="Consolas" w:cs="Consolas"/>
-        </w:rPr>
-        <w:t>--</w:t>
-      </w:r>
-    </w:p>
-    <w:p>
-      <w:pPr>
-        <w:pStyle w:val="Eivli"/>
-        <w:rPr>
-          <w:rFonts w:ascii="Consolas" w:hAnsi="Consolas" w:cs="Consolas"/>
-        </w:rPr>
-      </w:pPr>
-      <w:r>
-        <w:rPr>
-          <w:rFonts w:ascii="Consolas" w:hAnsi="Consolas" w:cs="Consolas"/>
-        </w:rPr>
-        <w:t xml:space="preserve">     </w:t>
-      </w:r>
-    </w:p>
-    <w:p>
-      <w:pPr>
-        <w:pStyle w:val="Eivli"/>
-        <w:rPr>
-          <w:rFonts w:ascii="Consolas" w:hAnsi="Consolas" w:cs="Consolas"/>
-        </w:rPr>
-      </w:pPr>
-      <w:proofErr w:type="gramStart"/>
-      <w:r>
-        <w:rPr>
-          <w:rFonts w:ascii="Consolas" w:hAnsi="Consolas" w:cs="Consolas"/>
-        </w:rPr>
-        <w:t>---</w:t>
-      </w:r>
-      <w:proofErr w:type="gramEnd"/>
-      <w:r>
-        <w:rPr>
-          <w:rFonts w:ascii="Consolas" w:hAnsi="Consolas" w:cs="Consolas"/>
-        </w:rPr>
-        <w:t>--</w:t>
-      </w:r>
-    </w:p>
-    <w:p>
-      <w:pPr>
-        <w:rPr>
-          <w:rFonts w:ascii="Consolas" w:hAnsi="Consolas" w:cs="Consolas"/>
-          <w:b/>
-        </w:rPr>
-      </w:pPr>
-    </w:p>
-    <w:p>
-      <w:pPr>
-        <w:rPr>
-          <w:rFonts w:ascii="Consolas" w:hAnsi="Consolas" w:cs="Consolas"/>
-          <w:b/>
-        </w:rPr>
-      </w:pPr>
-    </w:p>
-    <w:p>
-      <w:pPr>
-        <w:rPr>
-          <w:rFonts w:ascii="Consolas" w:hAnsi="Consolas" w:cs="Consolas"/>
-        </w:rPr>
-      </w:pPr>
       <w:r>
         <w:rPr>
           <w:rFonts w:ascii="Consolas" w:hAnsi="Consolas" w:cs="Consolas"/>
@@ -803,7 +1929,19 @@
         <w:rPr>
           <w:rFonts w:ascii="Consolas" w:hAnsi="Consolas" w:cs="Consolas"/>
         </w:rPr>
-        <w:t>näitä asetetaan sitten peräkkäin:</w:t>
+        <w:t>näitä asetetaan sitten peräkkäin</w:t>
+      </w:r>
+      <w:r>
+        <w:rPr>
+          <w:rFonts w:ascii="Consolas" w:hAnsi="Consolas" w:cs="Consolas"/>
+        </w:rPr>
+        <w:t>, jolloin muodostuu koko tahti</w:t>
+      </w:r>
+      <w:r>
+        <w:rPr>
+          <w:rFonts w:ascii="Consolas" w:hAnsi="Consolas" w:cs="Consolas"/>
+        </w:rPr>
+        <w:t>:</w:t>
       </w:r>
     </w:p>
     <w:p>
@@ -820,13 +1958,15 @@
         <w:adjustRightInd w:val="0"/>
         <w:rPr>
           <w:rFonts w:ascii="Consolas" w:hAnsi="Consolas" w:cs="Consolas"/>
-          <w:sz w:val="20"/>
-          <w:szCs w:val="20"/>
-        </w:rPr>
-      </w:pPr>
-      <w:r>
-        <w:rPr>
-          <w:rFonts w:ascii="Consolas" w:hAnsi="Consolas" w:cs="Consolas"/>
+          <w:noProof w:val="0"/>
+          <w:sz w:val="20"/>
+          <w:szCs w:val="20"/>
+        </w:rPr>
+      </w:pPr>
+      <w:r>
+        <w:rPr>
+          <w:rFonts w:ascii="Consolas" w:hAnsi="Consolas" w:cs="Consolas"/>
+          <w:noProof w:val="0"/>
           <w:color w:val="000000"/>
           <w:sz w:val="20"/>
           <w:szCs w:val="20"/>
@@ -841,18 +1981,42 @@
         <w:adjustRightInd w:val="0"/>
         <w:rPr>
           <w:rFonts w:ascii="Consolas" w:hAnsi="Consolas" w:cs="Consolas"/>
-          <w:sz w:val="20"/>
-          <w:szCs w:val="20"/>
-        </w:rPr>
-      </w:pPr>
-      <w:r>
-        <w:rPr>
-          <w:rFonts w:ascii="Consolas" w:hAnsi="Consolas" w:cs="Consolas"/>
+          <w:noProof w:val="0"/>
+          <w:sz w:val="20"/>
+          <w:szCs w:val="20"/>
+        </w:rPr>
+      </w:pPr>
+      <w:r>
+        <w:rPr>
+          <w:rFonts w:ascii="Consolas" w:hAnsi="Consolas" w:cs="Consolas"/>
+          <w:noProof w:val="0"/>
           <w:color w:val="000000"/>
           <w:sz w:val="20"/>
           <w:szCs w:val="20"/>
         </w:rPr>
-        <w:t xml:space="preserve"> ----|--/--------------------=======-----------------------------|</w:t>
+        <w:t xml:space="preserve"> </w:t>
+      </w:r>
+      <w:proofErr w:type="gramStart"/>
+      <w:r>
+        <w:rPr>
+          <w:rFonts w:ascii="Consolas" w:hAnsi="Consolas" w:cs="Consolas"/>
+          <w:noProof w:val="0"/>
+          <w:color w:val="000000"/>
+          <w:sz w:val="20"/>
+          <w:szCs w:val="20"/>
+        </w:rPr>
+        <w:t>---</w:t>
+      </w:r>
+      <w:proofErr w:type="gramEnd"/>
+      <w:r>
+        <w:rPr>
+          <w:rFonts w:ascii="Consolas" w:hAnsi="Consolas" w:cs="Consolas"/>
+          <w:noProof w:val="0"/>
+          <w:color w:val="000000"/>
+          <w:sz w:val="20"/>
+          <w:szCs w:val="20"/>
+        </w:rPr>
+        <w:t>-|--/--------------------=======-----------------------------|</w:t>
       </w:r>
     </w:p>
     <w:p>
@@ -862,18 +2026,42 @@
         <w:adjustRightInd w:val="0"/>
         <w:rPr>
           <w:rFonts w:ascii="Consolas" w:hAnsi="Consolas" w:cs="Consolas"/>
-          <w:sz w:val="20"/>
-          <w:szCs w:val="20"/>
-        </w:rPr>
-      </w:pPr>
-      <w:r>
-        <w:rPr>
-          <w:rFonts w:ascii="Consolas" w:hAnsi="Consolas" w:cs="Consolas"/>
+          <w:noProof w:val="0"/>
+          <w:sz w:val="20"/>
+          <w:szCs w:val="20"/>
+        </w:rPr>
+      </w:pPr>
+      <w:r>
+        <w:rPr>
+          <w:rFonts w:ascii="Consolas" w:hAnsi="Consolas" w:cs="Consolas"/>
+          <w:noProof w:val="0"/>
           <w:color w:val="000000"/>
           <w:sz w:val="20"/>
           <w:szCs w:val="20"/>
         </w:rPr>
-        <w:t xml:space="preserve">     | /                     |     |     |                       |</w:t>
+        <w:t xml:space="preserve">     | /                     </w:t>
+      </w:r>
+      <w:proofErr w:type="gramStart"/>
+      <w:r>
+        <w:rPr>
+          <w:rFonts w:ascii="Consolas" w:hAnsi="Consolas" w:cs="Consolas"/>
+          <w:noProof w:val="0"/>
+          <w:color w:val="000000"/>
+          <w:sz w:val="20"/>
+          <w:szCs w:val="20"/>
+        </w:rPr>
+        <w:t>|     |</w:t>
+      </w:r>
+      <w:proofErr w:type="gramEnd"/>
+      <w:r>
+        <w:rPr>
+          <w:rFonts w:ascii="Consolas" w:hAnsi="Consolas" w:cs="Consolas"/>
+          <w:noProof w:val="0"/>
+          <w:color w:val="000000"/>
+          <w:sz w:val="20"/>
+          <w:szCs w:val="20"/>
+        </w:rPr>
+        <w:t xml:space="preserve">     |                       |</w:t>
       </w:r>
     </w:p>
     <w:p>
@@ -883,18 +2071,42 @@
         <w:adjustRightInd w:val="0"/>
         <w:rPr>
           <w:rFonts w:ascii="Consolas" w:hAnsi="Consolas" w:cs="Consolas"/>
-          <w:sz w:val="20"/>
-          <w:szCs w:val="20"/>
-        </w:rPr>
-      </w:pPr>
-      <w:r>
-        <w:rPr>
-          <w:rFonts w:ascii="Consolas" w:hAnsi="Consolas" w:cs="Consolas"/>
+          <w:noProof w:val="0"/>
+          <w:sz w:val="20"/>
+          <w:szCs w:val="20"/>
+        </w:rPr>
+      </w:pPr>
+      <w:r>
+        <w:rPr>
+          <w:rFonts w:ascii="Consolas" w:hAnsi="Consolas" w:cs="Consolas"/>
+          <w:noProof w:val="0"/>
           <w:color w:val="000000"/>
           <w:sz w:val="20"/>
           <w:szCs w:val="20"/>
         </w:rPr>
-        <w:t xml:space="preserve"> ----\/----------------------|-----|-----|-----------------------|</w:t>
+        <w:t xml:space="preserve"> </w:t>
+      </w:r>
+      <w:proofErr w:type="gramStart"/>
+      <w:r>
+        <w:rPr>
+          <w:rFonts w:ascii="Consolas" w:hAnsi="Consolas" w:cs="Consolas"/>
+          <w:noProof w:val="0"/>
+          <w:color w:val="000000"/>
+          <w:sz w:val="20"/>
+          <w:szCs w:val="20"/>
+        </w:rPr>
+        <w:t>---</w:t>
+      </w:r>
+      <w:proofErr w:type="gramEnd"/>
+      <w:r>
+        <w:rPr>
+          <w:rFonts w:ascii="Consolas" w:hAnsi="Consolas" w:cs="Consolas"/>
+          <w:noProof w:val="0"/>
+          <w:color w:val="000000"/>
+          <w:sz w:val="20"/>
+          <w:szCs w:val="20"/>
+        </w:rPr>
+        <w:t>-\/----------------------|-----|-----|-----------------------|</w:t>
       </w:r>
     </w:p>
     <w:p>
@@ -904,18 +2116,42 @@
         <w:adjustRightInd w:val="0"/>
         <w:rPr>
           <w:rFonts w:ascii="Consolas" w:hAnsi="Consolas" w:cs="Consolas"/>
-          <w:sz w:val="20"/>
-          <w:szCs w:val="20"/>
-        </w:rPr>
-      </w:pPr>
-      <w:r>
-        <w:rPr>
-          <w:rFonts w:ascii="Consolas" w:hAnsi="Consolas" w:cs="Consolas"/>
+          <w:noProof w:val="0"/>
+          <w:sz w:val="20"/>
+          <w:szCs w:val="20"/>
+        </w:rPr>
+      </w:pPr>
+      <w:r>
+        <w:rPr>
+          <w:rFonts w:ascii="Consolas" w:hAnsi="Consolas" w:cs="Consolas"/>
+          <w:noProof w:val="0"/>
           <w:color w:val="000000"/>
           <w:sz w:val="20"/>
           <w:szCs w:val="20"/>
         </w:rPr>
-        <w:t xml:space="preserve">     /\                |     |     |     |                       |</w:t>
+        <w:t xml:space="preserve">     /</w:t>
+      </w:r>
+      <w:proofErr w:type="gramStart"/>
+      <w:r>
+        <w:rPr>
+          <w:rFonts w:ascii="Consolas" w:hAnsi="Consolas" w:cs="Consolas"/>
+          <w:noProof w:val="0"/>
+          <w:color w:val="000000"/>
+          <w:sz w:val="20"/>
+          <w:szCs w:val="20"/>
+        </w:rPr>
+        <w:t>\          |</w:t>
+      </w:r>
+      <w:proofErr w:type="gramEnd"/>
+      <w:r>
+        <w:rPr>
+          <w:rFonts w:ascii="Consolas" w:hAnsi="Consolas" w:cs="Consolas"/>
+          <w:noProof w:val="0"/>
+          <w:color w:val="000000"/>
+          <w:sz w:val="20"/>
+          <w:szCs w:val="20"/>
+        </w:rPr>
+        <w:t xml:space="preserve">           |     |     |                       |</w:t>
       </w:r>
     </w:p>
     <w:p>
@@ -925,18 +2161,42 @@
         <w:adjustRightInd w:val="0"/>
         <w:rPr>
           <w:rFonts w:ascii="Consolas" w:hAnsi="Consolas" w:cs="Consolas"/>
-          <w:sz w:val="20"/>
-          <w:szCs w:val="20"/>
-        </w:rPr>
-      </w:pPr>
-      <w:r>
-        <w:rPr>
-          <w:rFonts w:ascii="Consolas" w:hAnsi="Consolas" w:cs="Consolas"/>
+          <w:noProof w:val="0"/>
+          <w:sz w:val="20"/>
+          <w:szCs w:val="20"/>
+        </w:rPr>
+      </w:pPr>
+      <w:r>
+        <w:rPr>
+          <w:rFonts w:ascii="Consolas" w:hAnsi="Consolas" w:cs="Consolas"/>
+          <w:noProof w:val="0"/>
           <w:color w:val="000000"/>
           <w:sz w:val="20"/>
           <w:szCs w:val="20"/>
         </w:rPr>
-        <w:t xml:space="preserve"> ---/-|------b---------|-----|-----|-----|-----------------------|</w:t>
+        <w:t xml:space="preserve"> </w:t>
+      </w:r>
+      <w:proofErr w:type="gramStart"/>
+      <w:r>
+        <w:rPr>
+          <w:rFonts w:ascii="Consolas" w:hAnsi="Consolas" w:cs="Consolas"/>
+          <w:noProof w:val="0"/>
+          <w:color w:val="000000"/>
+          <w:sz w:val="20"/>
+          <w:szCs w:val="20"/>
+        </w:rPr>
+        <w:t>---</w:t>
+      </w:r>
+      <w:proofErr w:type="gramEnd"/>
+      <w:r>
+        <w:rPr>
+          <w:rFonts w:ascii="Consolas" w:hAnsi="Consolas" w:cs="Consolas"/>
+          <w:noProof w:val="0"/>
+          <w:color w:val="000000"/>
+          <w:sz w:val="20"/>
+          <w:szCs w:val="20"/>
+        </w:rPr>
+        <w:t>/-|------b---|-----------|-----|-----|-----------------------|</w:t>
       </w:r>
     </w:p>
     <w:p>
@@ -946,18 +2206,42 @@
         <w:adjustRightInd w:val="0"/>
         <w:rPr>
           <w:rFonts w:ascii="Consolas" w:hAnsi="Consolas" w:cs="Consolas"/>
-          <w:sz w:val="20"/>
-          <w:szCs w:val="20"/>
-        </w:rPr>
-      </w:pPr>
-      <w:r>
-        <w:rPr>
-          <w:rFonts w:ascii="Consolas" w:hAnsi="Consolas" w:cs="Consolas"/>
+          <w:noProof w:val="0"/>
+          <w:sz w:val="20"/>
+          <w:szCs w:val="20"/>
+        </w:rPr>
+      </w:pPr>
+      <w:r>
+        <w:rPr>
+          <w:rFonts w:ascii="Consolas" w:hAnsi="Consolas" w:cs="Consolas"/>
+          <w:noProof w:val="0"/>
           <w:color w:val="000000"/>
           <w:sz w:val="20"/>
           <w:szCs w:val="20"/>
         </w:rPr>
-        <w:t xml:space="preserve">   / _|_               |    @@    @@    OO                       |</w:t>
+        <w:t xml:space="preserve">   / _|</w:t>
+      </w:r>
+      <w:proofErr w:type="gramStart"/>
+      <w:r>
+        <w:rPr>
+          <w:rFonts w:ascii="Consolas" w:hAnsi="Consolas" w:cs="Consolas"/>
+          <w:noProof w:val="0"/>
+          <w:color w:val="000000"/>
+          <w:sz w:val="20"/>
+          <w:szCs w:val="20"/>
+        </w:rPr>
+        <w:t>_         |</w:t>
+      </w:r>
+      <w:proofErr w:type="gramEnd"/>
+      <w:r>
+        <w:rPr>
+          <w:rFonts w:ascii="Consolas" w:hAnsi="Consolas" w:cs="Consolas"/>
+          <w:noProof w:val="0"/>
+          <w:color w:val="000000"/>
+          <w:sz w:val="20"/>
+          <w:szCs w:val="20"/>
+        </w:rPr>
+        <w:t xml:space="preserve">          @@    @@    OO                       |</w:t>
       </w:r>
     </w:p>
     <w:p>
@@ -967,18 +2251,42 @@
         <w:adjustRightInd w:val="0"/>
         <w:rPr>
           <w:rFonts w:ascii="Consolas" w:hAnsi="Consolas" w:cs="Consolas"/>
-          <w:sz w:val="20"/>
-          <w:szCs w:val="20"/>
-        </w:rPr>
-      </w:pPr>
-      <w:r>
-        <w:rPr>
-          <w:rFonts w:ascii="Consolas" w:hAnsi="Consolas" w:cs="Consolas"/>
+          <w:noProof w:val="0"/>
+          <w:sz w:val="20"/>
+          <w:szCs w:val="20"/>
+        </w:rPr>
+      </w:pPr>
+      <w:r>
+        <w:rPr>
+          <w:rFonts w:ascii="Consolas" w:hAnsi="Consolas" w:cs="Consolas"/>
+          <w:noProof w:val="0"/>
           <w:color w:val="000000"/>
           <w:sz w:val="20"/>
           <w:szCs w:val="20"/>
         </w:rPr>
-        <w:t xml:space="preserve"> -|-\-|-\--------------|-----------------------------------------|</w:t>
+        <w:t xml:space="preserve"> </w:t>
+      </w:r>
+      <w:proofErr w:type="gramStart"/>
+      <w:r>
+        <w:rPr>
+          <w:rFonts w:ascii="Consolas" w:hAnsi="Consolas" w:cs="Consolas"/>
+          <w:noProof w:val="0"/>
+          <w:color w:val="000000"/>
+          <w:sz w:val="20"/>
+          <w:szCs w:val="20"/>
+        </w:rPr>
+        <w:t>-</w:t>
+      </w:r>
+      <w:proofErr w:type="gramEnd"/>
+      <w:r>
+        <w:rPr>
+          <w:rFonts w:ascii="Consolas" w:hAnsi="Consolas" w:cs="Consolas"/>
+          <w:noProof w:val="0"/>
+          <w:color w:val="000000"/>
+          <w:sz w:val="20"/>
+          <w:szCs w:val="20"/>
+        </w:rPr>
+        <w:t>|-\-|-\--------|-----------------------------------------------|</w:t>
       </w:r>
     </w:p>
     <w:p>
@@ -988,18 +2296,42 @@
         <w:adjustRightInd w:val="0"/>
         <w:rPr>
           <w:rFonts w:ascii="Consolas" w:hAnsi="Consolas" w:cs="Consolas"/>
-          <w:sz w:val="20"/>
-          <w:szCs w:val="20"/>
-        </w:rPr>
-      </w:pPr>
-      <w:r>
-        <w:rPr>
-          <w:rFonts w:ascii="Consolas" w:hAnsi="Consolas" w:cs="Consolas"/>
+          <w:noProof w:val="0"/>
+          <w:sz w:val="20"/>
+          <w:szCs w:val="20"/>
+        </w:rPr>
+      </w:pPr>
+      <w:r>
+        <w:rPr>
+          <w:rFonts w:ascii="Consolas" w:hAnsi="Consolas" w:cs="Consolas"/>
+          <w:noProof w:val="0"/>
           <w:color w:val="000000"/>
           <w:sz w:val="20"/>
           <w:szCs w:val="20"/>
         </w:rPr>
-        <w:t xml:space="preserve">  \___|_/             @@                                         |</w:t>
+        <w:t xml:space="preserve">  \___|_/       </w:t>
+      </w:r>
+      <w:proofErr w:type="gramStart"/>
+      <w:r>
+        <w:rPr>
+          <w:rFonts w:ascii="Consolas" w:hAnsi="Consolas" w:cs="Consolas"/>
+          <w:noProof w:val="0"/>
+          <w:color w:val="000000"/>
+          <w:sz w:val="20"/>
+          <w:szCs w:val="20"/>
+        </w:rPr>
+        <w:t>@@</w:t>
+      </w:r>
+      <w:proofErr w:type="gramEnd"/>
+      <w:r>
+        <w:rPr>
+          <w:rFonts w:ascii="Consolas" w:hAnsi="Consolas" w:cs="Consolas"/>
+          <w:noProof w:val="0"/>
+          <w:color w:val="000000"/>
+          <w:sz w:val="20"/>
+          <w:szCs w:val="20"/>
+        </w:rPr>
+        <w:t xml:space="preserve">                                               |</w:t>
       </w:r>
     </w:p>
     <w:p>
@@ -1009,18 +2341,42 @@
         <w:adjustRightInd w:val="0"/>
         <w:rPr>
           <w:rFonts w:ascii="Consolas" w:hAnsi="Consolas" w:cs="Consolas"/>
-          <w:sz w:val="20"/>
-          <w:szCs w:val="20"/>
-        </w:rPr>
-      </w:pPr>
-      <w:r>
-        <w:rPr>
-          <w:rFonts w:ascii="Consolas" w:hAnsi="Consolas" w:cs="Consolas"/>
+          <w:noProof w:val="0"/>
+          <w:sz w:val="20"/>
+          <w:szCs w:val="20"/>
+        </w:rPr>
+      </w:pPr>
+      <w:r>
+        <w:rPr>
+          <w:rFonts w:ascii="Consolas" w:hAnsi="Consolas" w:cs="Consolas"/>
+          <w:noProof w:val="0"/>
           <w:color w:val="000000"/>
           <w:sz w:val="20"/>
           <w:szCs w:val="20"/>
         </w:rPr>
-        <w:t xml:space="preserve"> ------\---------------------------------------------------------|</w:t>
+        <w:t xml:space="preserve"> </w:t>
+      </w:r>
+      <w:proofErr w:type="gramStart"/>
+      <w:r>
+        <w:rPr>
+          <w:rFonts w:ascii="Consolas" w:hAnsi="Consolas" w:cs="Consolas"/>
+          <w:noProof w:val="0"/>
+          <w:color w:val="000000"/>
+          <w:sz w:val="20"/>
+          <w:szCs w:val="20"/>
+        </w:rPr>
+        <w:t>---</w:t>
+      </w:r>
+      <w:proofErr w:type="gramEnd"/>
+      <w:r>
+        <w:rPr>
+          <w:rFonts w:ascii="Consolas" w:hAnsi="Consolas" w:cs="Consolas"/>
+          <w:noProof w:val="0"/>
+          <w:color w:val="000000"/>
+          <w:sz w:val="20"/>
+          <w:szCs w:val="20"/>
+        </w:rPr>
+        <w:t>---\---------------------------------------------------------|</w:t>
       </w:r>
     </w:p>
     <w:p>
@@ -1030,18 +2386,42 @@
         <w:adjustRightInd w:val="0"/>
         <w:rPr>
           <w:rFonts w:ascii="Consolas" w:hAnsi="Consolas" w:cs="Consolas"/>
-          <w:sz w:val="20"/>
-          <w:szCs w:val="20"/>
-        </w:rPr>
-      </w:pPr>
-      <w:r>
-        <w:rPr>
-          <w:rFonts w:ascii="Consolas" w:hAnsi="Consolas" w:cs="Consolas"/>
+          <w:noProof w:val="0"/>
+          <w:sz w:val="20"/>
+          <w:szCs w:val="20"/>
+        </w:rPr>
+      </w:pPr>
+      <w:r>
+        <w:rPr>
+          <w:rFonts w:ascii="Consolas" w:hAnsi="Consolas" w:cs="Consolas"/>
+          <w:noProof w:val="0"/>
           <w:color w:val="000000"/>
           <w:sz w:val="20"/>
           <w:szCs w:val="20"/>
         </w:rPr>
-        <w:t xml:space="preserve">   @@   \                                                         </w:t>
+        <w:t xml:space="preserve">   </w:t>
+      </w:r>
+      <w:proofErr w:type="gramStart"/>
+      <w:r>
+        <w:rPr>
+          <w:rFonts w:ascii="Consolas" w:hAnsi="Consolas" w:cs="Consolas"/>
+          <w:noProof w:val="0"/>
+          <w:color w:val="000000"/>
+          <w:sz w:val="20"/>
+          <w:szCs w:val="20"/>
+        </w:rPr>
+        <w:t>@@</w:t>
+      </w:r>
+      <w:proofErr w:type="gramEnd"/>
+      <w:r>
+        <w:rPr>
+          <w:rFonts w:ascii="Consolas" w:hAnsi="Consolas" w:cs="Consolas"/>
+          <w:noProof w:val="0"/>
+          <w:color w:val="000000"/>
+          <w:sz w:val="20"/>
+          <w:szCs w:val="20"/>
+        </w:rPr>
+        <w:t xml:space="preserve">   \                                                         </w:t>
       </w:r>
     </w:p>
     <w:p>
@@ -1051,13 +2431,15 @@
         <w:adjustRightInd w:val="0"/>
         <w:rPr>
           <w:rFonts w:ascii="Consolas" w:hAnsi="Consolas" w:cs="Consolas"/>
-          <w:sz w:val="20"/>
-          <w:szCs w:val="20"/>
-        </w:rPr>
-      </w:pPr>
-      <w:r>
-        <w:rPr>
-          <w:rFonts w:ascii="Consolas" w:hAnsi="Consolas" w:cs="Consolas"/>
+          <w:noProof w:val="0"/>
+          <w:sz w:val="20"/>
+          <w:szCs w:val="20"/>
+        </w:rPr>
+      </w:pPr>
+      <w:r>
+        <w:rPr>
+          <w:rFonts w:ascii="Consolas" w:hAnsi="Consolas" w:cs="Consolas"/>
+          <w:noProof w:val="0"/>
           <w:color w:val="000000"/>
           <w:sz w:val="20"/>
           <w:szCs w:val="20"/>
@@ -1072,13 +2454,15 @@
         <w:adjustRightInd w:val="0"/>
         <w:rPr>
           <w:rFonts w:ascii="Consolas" w:hAnsi="Consolas" w:cs="Consolas"/>
-          <w:sz w:val="20"/>
-          <w:szCs w:val="20"/>
-        </w:rPr>
-      </w:pPr>
-      <w:r>
-        <w:rPr>
-          <w:rFonts w:ascii="Consolas" w:hAnsi="Consolas" w:cs="Consolas"/>
+          <w:noProof w:val="0"/>
+          <w:sz w:val="20"/>
+          <w:szCs w:val="20"/>
+        </w:rPr>
+      </w:pPr>
+      <w:r>
+        <w:rPr>
+          <w:rFonts w:ascii="Consolas" w:hAnsi="Consolas" w:cs="Consolas"/>
+          <w:noProof w:val="0"/>
           <w:color w:val="000000"/>
           <w:sz w:val="20"/>
           <w:szCs w:val="20"/>
@@ -1093,13 +2477,15 @@
         <w:adjustRightInd w:val="0"/>
         <w:rPr>
           <w:rFonts w:ascii="Consolas" w:hAnsi="Consolas" w:cs="Consolas"/>
-          <w:sz w:val="20"/>
-          <w:szCs w:val="20"/>
-        </w:rPr>
-      </w:pPr>
-      <w:r>
-        <w:rPr>
-          <w:rFonts w:ascii="Consolas" w:hAnsi="Consolas" w:cs="Consolas"/>
+          <w:noProof w:val="0"/>
+          <w:sz w:val="20"/>
+          <w:szCs w:val="20"/>
+        </w:rPr>
+      </w:pPr>
+      <w:r>
+        <w:rPr>
+          <w:rFonts w:ascii="Consolas" w:hAnsi="Consolas" w:cs="Consolas"/>
+          <w:noProof w:val="0"/>
           <w:color w:val="000000"/>
           <w:sz w:val="20"/>
           <w:szCs w:val="20"/>
@@ -1117,20 +2503,150 @@
       <w:r>
         <w:rPr>
           <w:rFonts w:ascii="Consolas" w:hAnsi="Consolas" w:cs="Consolas"/>
+          <w:noProof w:val="0"/>
           <w:color w:val="000000"/>
           <w:sz w:val="20"/>
           <w:szCs w:val="20"/>
         </w:rPr>
-        <w:t xml:space="preserve">                    yes - ter - day._______         </w:t>
-      </w:r>
-    </w:p>
-    <w:p>
-      <w:pPr>
-        <w:rPr>
-          <w:rFonts w:ascii="Consolas" w:hAnsi="Consolas" w:cs="Consolas"/>
-          <w:b/>
-        </w:rPr>
-      </w:pPr>
+        <w:t xml:space="preserve">              </w:t>
+      </w:r>
+      <w:proofErr w:type="spellStart"/>
+      <w:r>
+        <w:rPr>
+          <w:rFonts w:ascii="Consolas" w:hAnsi="Consolas" w:cs="Consolas"/>
+          <w:noProof w:val="0"/>
+          <w:color w:val="000000"/>
+          <w:sz w:val="20"/>
+          <w:szCs w:val="20"/>
+        </w:rPr>
+        <w:t>yes</w:t>
+      </w:r>
+      <w:proofErr w:type="spellEnd"/>
+      <w:r>
+        <w:rPr>
+          <w:rFonts w:ascii="Consolas" w:hAnsi="Consolas" w:cs="Consolas"/>
+          <w:noProof w:val="0"/>
+          <w:color w:val="000000"/>
+          <w:sz w:val="20"/>
+          <w:szCs w:val="20"/>
+        </w:rPr>
+        <w:t xml:space="preserve"> </w:t>
+      </w:r>
+      <w:proofErr w:type="gramStart"/>
+      <w:r>
+        <w:rPr>
+          <w:rFonts w:ascii="Consolas" w:hAnsi="Consolas" w:cs="Consolas"/>
+          <w:noProof w:val="0"/>
+          <w:color w:val="000000"/>
+          <w:sz w:val="20"/>
+          <w:szCs w:val="20"/>
+        </w:rPr>
+        <w:t xml:space="preserve">-       </w:t>
+      </w:r>
+      <w:proofErr w:type="spellStart"/>
+      <w:r>
+        <w:rPr>
+          <w:rFonts w:ascii="Consolas" w:hAnsi="Consolas" w:cs="Consolas"/>
+          <w:noProof w:val="0"/>
+          <w:color w:val="000000"/>
+          <w:sz w:val="20"/>
+          <w:szCs w:val="20"/>
+        </w:rPr>
+        <w:t>ter</w:t>
+      </w:r>
+      <w:proofErr w:type="spellEnd"/>
+      <w:proofErr w:type="gramEnd"/>
+      <w:r>
+        <w:rPr>
+          <w:rFonts w:ascii="Consolas" w:hAnsi="Consolas" w:cs="Consolas"/>
+          <w:noProof w:val="0"/>
+          <w:color w:val="000000"/>
+          <w:sz w:val="20"/>
+          <w:szCs w:val="20"/>
+        </w:rPr>
+        <w:t xml:space="preserve"> - </w:t>
+      </w:r>
+      <w:proofErr w:type="spellStart"/>
+      <w:r>
+        <w:rPr>
+          <w:rFonts w:ascii="Consolas" w:hAnsi="Consolas" w:cs="Consolas"/>
+          <w:noProof w:val="0"/>
+          <w:color w:val="000000"/>
+          <w:sz w:val="20"/>
+          <w:szCs w:val="20"/>
+        </w:rPr>
+        <w:t>day</w:t>
+      </w:r>
+      <w:proofErr w:type="spellEnd"/>
+      <w:r>
+        <w:rPr>
+          <w:rFonts w:ascii="Consolas" w:hAnsi="Consolas" w:cs="Consolas"/>
+          <w:noProof w:val="0"/>
+          <w:color w:val="000000"/>
+          <w:sz w:val="20"/>
+          <w:szCs w:val="20"/>
+        </w:rPr>
+        <w:t xml:space="preserve">._______                       </w:t>
+      </w:r>
+    </w:p>
+    <w:p>
+      <w:pPr>
+        <w:rPr>
+          <w:rFonts w:ascii="Consolas" w:hAnsi="Consolas" w:cs="Consolas"/>
+          <w:b/>
+        </w:rPr>
+      </w:pPr>
+    </w:p>
+    <w:p>
+      <w:pPr>
+        <w:rPr>
+          <w:rFonts w:ascii="Consolas" w:hAnsi="Consolas" w:cs="Consolas"/>
+        </w:rPr>
+      </w:pPr>
+      <w:r>
+        <w:rPr>
+          <w:rFonts w:ascii="Consolas" w:hAnsi="Consolas" w:cs="Consolas"/>
+        </w:rPr>
+        <w:t>Metodi</w:t>
+      </w:r>
+      <w:r>
+        <w:rPr>
+          <w:rFonts w:ascii="Consolas" w:hAnsi="Consolas" w:cs="Consolas"/>
+        </w:rPr>
+        <w:t xml:space="preserve"> find_items() etsii Composition-oliosta kaikki tässä sarakkeessa olevat merkinnät. Muut tämän luokan metodit piirtävät merkinnät Column olion merkkimatriisiin</w:t>
+      </w:r>
+      <w:r>
+        <w:rPr>
+          <w:rFonts w:ascii="Consolas" w:hAnsi="Consolas" w:cs="Consolas"/>
+        </w:rPr>
+        <w:t xml:space="preserve"> (rows)</w:t>
+      </w:r>
+      <w:r>
+        <w:rPr>
+          <w:rFonts w:ascii="Consolas" w:hAnsi="Consolas" w:cs="Consolas"/>
+        </w:rPr>
+        <w:t>.</w:t>
+      </w:r>
+    </w:p>
+    <w:p>
+      <w:pPr>
+        <w:rPr>
+          <w:rFonts w:ascii="Consolas" w:hAnsi="Consolas" w:cs="Consolas"/>
+        </w:rPr>
+      </w:pPr>
+    </w:p>
+    <w:p>
+      <w:pPr>
+        <w:rPr>
+          <w:rFonts w:ascii="Consolas" w:hAnsi="Consolas" w:cs="Consolas"/>
+        </w:rPr>
+      </w:pPr>
+      <w:r>
+        <w:rPr>
+          <w:rFonts w:ascii="Consolas" w:hAnsi="Consolas" w:cs="Consolas"/>
+        </w:rPr>
+        <w:t>Myös tällä oliolla on attribuutteina tietysti tahti ja aloitushetki.</w:t>
+      </w:r>
     </w:p>
     <w:p>
       <w:pPr>
@@ -1176,6 +2692,32 @@
       <w:r>
         <w:rPr>
           <w:rFonts w:ascii="Consolas" w:hAnsi="Consolas" w:cs="Consolas"/>
+        </w:rPr>
+        <w:t>Metodi fill_holes() täyttää tyhjät kohdat sävellyks</w:t>
+      </w:r>
+      <w:r>
+        <w:rPr>
+          <w:rFonts w:ascii="Consolas" w:hAnsi="Consolas" w:cs="Consolas"/>
+        </w:rPr>
+        <w:t>essä tauoilla, joiden kesto on sama kuin tahdissa oleva kestoltaan lyhyin nuotti tai tauko.</w:t>
+      </w:r>
+    </w:p>
+    <w:p>
+      <w:pPr>
+        <w:rPr>
+          <w:rFonts w:ascii="Consolas" w:hAnsi="Consolas" w:cs="Consolas"/>
+        </w:rPr>
+      </w:pPr>
+    </w:p>
+    <w:p>
+      <w:pPr>
+        <w:rPr>
+          <w:rFonts w:ascii="Consolas" w:hAnsi="Consolas" w:cs="Consolas"/>
+        </w:rPr>
+      </w:pPr>
+      <w:r>
+        <w:rPr>
+          <w:rFonts w:ascii="Consolas" w:hAnsi="Consolas" w:cs="Consolas"/>
           <w:b/>
         </w:rPr>
         <w:t>TextFileIO</w:t>
@@ -1184,211 +2726,530 @@
         <w:rPr>
           <w:rFonts w:ascii="Consolas" w:hAnsi="Consolas" w:cs="Consolas"/>
         </w:rPr>
-        <w:t>: lukee tekstitiedoston, lataa ja tallentaa annetut tiedot. Luo uuden Composition-olion, ja siihen kaikki annetut pienemmät oliot. Metodeja: read_file(input) lataa tiedostosta tiedot, keyboard_input() muokkaa tiedostoa käyttäjän syötteen mukaisesti käyttämällä apumetodeja parse_note(input), parse_rest(input) jne. jotka luovat käyttäjän antamien tietojen perusteella nuotti- ym. -olioita.</w:t>
-      </w:r>
-    </w:p>
-    <w:p>
-      <w:pPr>
-        <w:rPr>
-          <w:rFonts w:ascii="Consolas" w:hAnsi="Consolas" w:cs="Consolas"/>
-        </w:rPr>
-      </w:pPr>
-    </w:p>
-    <w:p>
-      <w:pPr>
-        <w:rPr>
-          <w:rFonts w:ascii="Consolas" w:hAnsi="Consolas" w:cs="Consolas"/>
-        </w:rPr>
-      </w:pPr>
-      <w:r>
-        <w:rPr>
-          <w:rFonts w:ascii="Consolas" w:hAnsi="Consolas" w:cs="Consolas"/>
-          <w:b/>
+        <w:t xml:space="preserve">: lukee tekstitiedoston, lataa ja tallentaa annetut tiedot. Luo uuden Composition-olion, ja siihen kaikki annetut pienemmät </w:t>
+      </w:r>
+      <w:r>
+        <w:rPr>
+          <w:rFonts w:ascii="Consolas" w:hAnsi="Consolas" w:cs="Consolas"/>
+        </w:rPr>
+        <w:t>oliot. Luo CharGraphics olion, joka piirtää nuottiviivaston.</w:t>
+      </w:r>
+    </w:p>
+    <w:p>
+      <w:pPr>
+        <w:rPr>
+          <w:rFonts w:ascii="Consolas" w:hAnsi="Consolas" w:cs="Consolas"/>
+        </w:rPr>
+      </w:pPr>
+    </w:p>
+    <w:p>
+      <w:pPr>
+        <w:rPr>
+          <w:rFonts w:ascii="Consolas" w:hAnsi="Consolas" w:cs="Consolas"/>
+        </w:rPr>
+      </w:pPr>
+      <w:r>
+        <w:rPr>
+          <w:rFonts w:ascii="Consolas" w:hAnsi="Consolas" w:cs="Consolas"/>
+        </w:rPr>
+        <w:t>Metodi</w:t>
+      </w:r>
+      <w:r>
+        <w:rPr>
+          <w:rFonts w:ascii="Consolas" w:hAnsi="Consolas" w:cs="Consolas"/>
+        </w:rPr>
+        <w:t xml:space="preserve"> read_file(</w:t>
+      </w:r>
+      <w:r>
+        <w:rPr>
+          <w:rFonts w:ascii="Consolas" w:hAnsi="Consolas" w:cs="Consolas"/>
+        </w:rPr>
+        <w:t>) lataa tiedostosta tiedot ja metodi</w:t>
+      </w:r>
+      <w:r>
+        <w:rPr>
+          <w:rFonts w:ascii="Consolas" w:hAnsi="Consolas" w:cs="Consolas"/>
+        </w:rPr>
+        <w:t xml:space="preserve"> keyboard_input() muokkaa tiedostoa käyttäjän syötteen mukaisesti käyttämä</w:t>
+      </w:r>
+      <w:r>
+        <w:rPr>
+          <w:rFonts w:ascii="Consolas" w:hAnsi="Consolas" w:cs="Consolas"/>
+        </w:rPr>
+        <w:t>llä apumetodeja parse_note(), parse_rest(</w:t>
+      </w:r>
+      <w:r>
+        <w:rPr>
+          <w:rFonts w:ascii="Consolas" w:hAnsi="Consolas" w:cs="Consolas"/>
+        </w:rPr>
+        <w:t>) jne.</w:t>
+      </w:r>
+      <w:r>
+        <w:rPr>
+          <w:rFonts w:ascii="Consolas" w:hAnsi="Consolas" w:cs="Consolas"/>
+        </w:rPr>
+        <w:t>,</w:t>
+      </w:r>
+      <w:r>
+        <w:rPr>
+          <w:rFonts w:ascii="Consolas" w:hAnsi="Consolas" w:cs="Consolas"/>
+        </w:rPr>
+        <w:t xml:space="preserve"> jotka luovat käyttäjän antamien tietojen perusteella nuotti- ym. -olioita.</w:t>
+      </w:r>
+    </w:p>
+    <w:p>
+      <w:pPr>
+        <w:rPr>
+          <w:rFonts w:ascii="Consolas" w:hAnsi="Consolas" w:cs="Consolas"/>
+        </w:rPr>
+      </w:pPr>
+    </w:p>
+    <w:p>
+      <w:pPr>
+        <w:rPr>
+          <w:rFonts w:ascii="Consolas" w:hAnsi="Consolas" w:cs="Consolas"/>
+        </w:rPr>
+      </w:pPr>
+      <w:r>
+        <w:rPr>
+          <w:rFonts w:ascii="Consolas" w:hAnsi="Consolas" w:cs="Consolas"/>
+        </w:rPr>
+        <w:t>Metodi write_file() pyytää käyttäjältä tekstitiedoston nimen ja tallentaa sävellyksen tähän tiedostoon samalla syntaksilla jota ohjelma pystyy myös lukea uudestaan.</w:t>
+      </w:r>
+    </w:p>
+    <w:p>
+      <w:pPr>
+        <w:rPr>
+          <w:rFonts w:ascii="Consolas" w:hAnsi="Consolas" w:cs="Consolas"/>
+        </w:rPr>
+      </w:pPr>
+    </w:p>
+    <w:p>
+      <w:pPr>
+        <w:rPr>
+          <w:rFonts w:ascii="Consolas" w:hAnsi="Consolas" w:cs="Consolas"/>
+        </w:rPr>
+      </w:pPr>
+      <w:r>
+        <w:rPr>
+          <w:rFonts w:ascii="Consolas" w:hAnsi="Consolas" w:cs="Consolas"/>
+        </w:rPr>
+        <w:t>Sort_measurenotes(</w:t>
+      </w:r>
+      <w:r>
+        <w:rPr>
+          <w:rFonts w:ascii="Consolas" w:hAnsi="Consolas" w:cs="Consolas"/>
+        </w:rPr>
+        <w:t>measure</w:t>
+      </w:r>
+      <w:r>
+        <w:rPr>
+          <w:rFonts w:ascii="Consolas" w:hAnsi="Consolas" w:cs="Consolas"/>
+        </w:rPr>
+        <w:t xml:space="preserve">) on apumetodi, joka järjestää yhden tahdin nuotit </w:t>
+      </w:r>
+      <w:r>
+        <w:rPr>
+          <w:rFonts w:ascii="Consolas" w:hAnsi="Consolas" w:cs="Consolas"/>
+        </w:rPr>
+        <w:t>järjestykseen alkamisajan ja sävelkorkeuden perusteella. Jos nuotit ovat samalla hetkellä</w:t>
+      </w:r>
+      <w:r>
+        <w:rPr>
+          <w:rFonts w:ascii="Consolas" w:hAnsi="Consolas" w:cs="Consolas"/>
+        </w:rPr>
+        <w:t>,</w:t>
+      </w:r>
+      <w:r>
+        <w:rPr>
+          <w:rFonts w:ascii="Consolas" w:hAnsi="Consolas" w:cs="Consolas"/>
+        </w:rPr>
+        <w:t xml:space="preserve"> korkeampi nuotti </w:t>
+      </w:r>
+      <w:r>
+        <w:rPr>
+          <w:rFonts w:ascii="Consolas" w:hAnsi="Consolas" w:cs="Consolas"/>
+        </w:rPr>
+        <w:t xml:space="preserve">on ensin. Tämä on tarpeellista, jotta </w:t>
+      </w:r>
+      <w:r>
+        <w:rPr>
+          <w:rFonts w:ascii="Consolas" w:hAnsi="Consolas" w:cs="Consolas"/>
+        </w:rPr>
+        <w:t>käyttäjä voi poistaa tietyn nuotin tämän järjestyluvun avulla.</w:t>
+      </w:r>
+    </w:p>
+    <w:p>
+      <w:pPr>
+        <w:rPr>
+          <w:rFonts w:ascii="Consolas" w:hAnsi="Consolas" w:cs="Consolas"/>
+        </w:rPr>
+      </w:pPr>
+    </w:p>
+    <w:p>
+      <w:pPr>
+        <w:rPr>
+          <w:rFonts w:ascii="Consolas" w:hAnsi="Consolas" w:cs="Consolas"/>
+        </w:rPr>
+      </w:pPr>
+      <w:r>
+        <w:rPr>
+          <w:rFonts w:ascii="Consolas" w:hAnsi="Consolas" w:cs="Consolas"/>
+          <w:b/>
+        </w:rPr>
+        <w:t>CharGraphics</w:t>
+      </w:r>
+      <w:r>
+        <w:rPr>
+          <w:rFonts w:ascii="Consolas" w:hAnsi="Consolas" w:cs="Consolas"/>
+        </w:rPr>
+        <w:t>: Tulostaa nuottiviivastolle an</w:t>
+      </w:r>
+      <w:r>
+        <w:rPr>
+          <w:rFonts w:ascii="Consolas" w:hAnsi="Consolas" w:cs="Consolas"/>
+        </w:rPr>
+        <w:t>netut nuotit merkkigrafiikkana.</w:t>
+      </w:r>
+    </w:p>
+    <w:p>
+      <w:pPr>
+        <w:rPr>
+          <w:rFonts w:ascii="Consolas" w:hAnsi="Consolas" w:cs="Consolas"/>
+        </w:rPr>
+      </w:pPr>
+    </w:p>
+    <w:p>
+      <w:pPr>
+        <w:rPr>
+          <w:rFonts w:ascii="Consolas" w:hAnsi="Consolas" w:cs="Consolas"/>
+        </w:rPr>
+      </w:pPr>
+      <w:r>
+        <w:rPr>
+          <w:rFonts w:ascii="Consolas" w:hAnsi="Consolas" w:cs="Consolas"/>
+        </w:rPr>
+        <w:t>Add_measure</w:t>
+      </w:r>
+      <w:r>
+        <w:rPr>
+          <w:rFonts w:ascii="Consolas" w:hAnsi="Consolas" w:cs="Consolas"/>
+        </w:rPr>
+        <w:t>s</w:t>
+      </w:r>
+      <w:r>
+        <w:rPr>
+          <w:rFonts w:ascii="Consolas" w:hAnsi="Consolas" w:cs="Consolas"/>
+        </w:rPr>
+        <w:t>() lisää measures-listaan sopivan määrän tahteja käyttäjän antaman pituuden mukaan.</w:t>
+      </w:r>
+    </w:p>
+    <w:p>
+      <w:pPr>
+        <w:rPr>
+          <w:rFonts w:ascii="Consolas" w:hAnsi="Consolas" w:cs="Consolas"/>
+        </w:rPr>
+      </w:pPr>
+    </w:p>
+    <w:p>
+      <w:pPr>
+        <w:rPr>
+          <w:rFonts w:ascii="Consolas" w:hAnsi="Consolas" w:cs="Consolas"/>
+        </w:rPr>
+      </w:pPr>
+      <w:r>
+        <w:rPr>
+          <w:rFonts w:ascii="Consolas" w:hAnsi="Consolas" w:cs="Consolas"/>
+        </w:rPr>
+        <w:t xml:space="preserve">Nuottiviivaston tulostus tapahtuu metodissa print_sheet. </w:t>
+      </w:r>
+      <w:r>
+        <w:rPr>
+          <w:rFonts w:ascii="Consolas" w:hAnsi="Consolas" w:cs="Consolas"/>
+        </w:rPr>
+        <w:t xml:space="preserve">Metodissa </w:t>
+      </w:r>
+      <w:r>
+        <w:rPr>
+          <w:rFonts w:ascii="Consolas" w:hAnsi="Consolas" w:cs="Consolas"/>
+        </w:rPr>
+        <w:t xml:space="preserve">create_measure lasketaan tarvittava tahdin koko, sen perusteella minkä pituisia ovat tahdin </w:t>
+      </w:r>
+      <w:r>
+        <w:rPr>
+          <w:rFonts w:ascii="Consolas" w:hAnsi="Consolas" w:cs="Consolas"/>
+        </w:rPr>
+        <w:t xml:space="preserve">kestoltaan </w:t>
+      </w:r>
+      <w:r>
+        <w:rPr>
+          <w:rFonts w:ascii="Consolas" w:hAnsi="Consolas" w:cs="Consolas"/>
+        </w:rPr>
+        <w:t>lyhyimmät tauot ja nuotit. Esimerkiksi jos lyhyin tauko/nuotti on pituudeltaan 1/16, luodaan tähän tahtiin 16 Column-oliota, jolloin tahti on 16*6 = 96 merkkiä pitkä. Tämä tekee nuottiviivastosta hyvän</w:t>
+      </w:r>
+      <w:r>
+        <w:rPr>
+          <w:rFonts w:ascii="Consolas" w:hAnsi="Consolas" w:cs="Consolas"/>
+        </w:rPr>
+        <w:t>näköisen.</w:t>
+      </w:r>
+    </w:p>
+    <w:p>
+      <w:pPr>
+        <w:rPr>
+          <w:rFonts w:ascii="Consolas" w:hAnsi="Consolas" w:cs="Consolas"/>
+        </w:rPr>
+      </w:pPr>
+    </w:p>
+    <w:p>
+      <w:pPr>
+        <w:rPr>
+          <w:rFonts w:ascii="Consolas" w:hAnsi="Consolas" w:cs="Consolas"/>
+        </w:rPr>
+      </w:pPr>
+      <w:r>
+        <w:rPr>
+          <w:rFonts w:ascii="Consolas" w:hAnsi="Consolas" w:cs="Consolas"/>
+        </w:rPr>
+        <w:t xml:space="preserve">Luokassa Column piirretään 16*6 –kokoiseen merkkimatriisiin tässä sarakkeessa olevat nuotit ynnä muut merkinnät. </w:t>
+      </w:r>
+      <w:r>
+        <w:rPr>
+          <w:rFonts w:ascii="Consolas" w:hAnsi="Consolas" w:cs="Consolas"/>
+        </w:rPr>
+        <w:t>Lopulta on 4-ulotteinen lista, eli kaikki tahdit, jotka sisältävät tahdissa olevat kaksiulotteiset sarake-matriisit. Tämä matriisi piirretään metodissa prin_sheet luokassa CharGraphics käymällä läpi sisäkkäset listat. Metodi tulostaa kolme tahtia kerrallaan, jotta nuottilehti rivittyy suurinpiirtein sopivasti.</w:t>
+      </w:r>
+    </w:p>
+    <w:p>
+      <w:pPr>
+        <w:rPr>
+          <w:rFonts w:ascii="Consolas" w:hAnsi="Consolas" w:cs="Consolas"/>
+        </w:rPr>
+      </w:pPr>
+    </w:p>
+    <w:p>
+      <w:pPr>
+        <w:rPr>
+          <w:rFonts w:ascii="Consolas" w:hAnsi="Consolas" w:cs="Consolas"/>
+        </w:rPr>
+      </w:pPr>
+      <w:r>
+        <w:rPr>
+          <w:rFonts w:ascii="Consolas" w:hAnsi="Consolas" w:cs="Consolas"/>
+        </w:rPr>
+        <w:t>Metodi clef() piirtää nuottiavaimen ja alennetut sekä korotetut nuotit sen eteen.</w:t>
+      </w:r>
+    </w:p>
+    <w:p>
+      <w:pPr>
+        <w:rPr>
+          <w:rFonts w:ascii="Consolas" w:hAnsi="Consolas" w:cs="Consolas"/>
+        </w:rPr>
+      </w:pPr>
+    </w:p>
+    <w:p>
+      <w:pPr>
+        <w:rPr>
+          <w:rFonts w:ascii="Consolas" w:hAnsi="Consolas" w:cs="Consolas"/>
+        </w:rPr>
+      </w:pPr>
+      <w:r>
+        <w:rPr>
+          <w:rFonts w:ascii="Consolas" w:hAnsi="Consolas" w:cs="Consolas"/>
         </w:rPr>
         <w:lastRenderedPageBreak/>
-        <w:t>CharGraphics</w:t>
-      </w:r>
-      <w:r>
-        <w:rPr>
-          <w:rFonts w:ascii="Consolas" w:hAnsi="Consolas" w:cs="Consolas"/>
-        </w:rPr>
-        <w:t xml:space="preserve">: Tulostaa nuottiviivastolle annetut nuotit merkkigrafiikkana. Tärkein metodi on create_table, joka luo taulukon (Compostion-olion perusteella) joka on </w:t>
-      </w:r>
-      <w:r>
-        <w:rPr>
-          <w:rFonts w:ascii="Consolas" w:hAnsi="Consolas" w:cs="Consolas"/>
-          <w:lang w:val="dsb-DE"/>
-        </w:rPr>
-        <w:t>mahdollista</w:t>
-      </w:r>
-      <w:r>
-        <w:rPr>
-          <w:rFonts w:ascii="Consolas" w:hAnsi="Consolas" w:cs="Consolas"/>
-        </w:rPr>
-        <w:t xml:space="preserve"> tulostaa.</w:t>
-      </w:r>
-    </w:p>
-    <w:p>
-      <w:pPr>
-        <w:rPr>
-          <w:rFonts w:ascii="Consolas" w:hAnsi="Consolas" w:cs="Consolas"/>
-        </w:rPr>
-      </w:pPr>
-    </w:p>
-    <w:p>
-      <w:pPr>
-        <w:rPr>
-          <w:rFonts w:ascii="Consolas" w:hAnsi="Consolas" w:cs="Consolas"/>
-        </w:rPr>
-      </w:pPr>
-    </w:p>
-    <w:p>
-      <w:pPr>
-        <w:rPr>
-          <w:rFonts w:ascii="Consolas" w:hAnsi="Consolas" w:cs="Consolas"/>
-        </w:rPr>
-      </w:pPr>
-      <w:r>
-        <w:rPr>
-          <w:rFonts w:ascii="Consolas" w:hAnsi="Consolas" w:cs="Consolas"/>
-        </w:rPr>
-        <w:t xml:space="preserve">Ohjelma jakautuu kahdeksaan eri luokkaan. Luokat Note, Rest, Beam ja Lyrics luovat nuotti-, tauko-, palkki-, ja sanoitustavuoliot, jotka tallennetaan ja kootaan listoihin luokassa Composition. Nuottiviivaston piirtäminen merkkigrafiikkana tapahtuu luokissa CharGraphics ja Column, </w:t>
-      </w:r>
-      <w:r>
-        <w:rPr>
-          <w:rFonts w:ascii="Consolas" w:hAnsi="Consolas" w:cs="Consolas"/>
-        </w:rPr>
-        <w:t>joista jälkimmäinen</w:t>
-      </w:r>
-      <w:r>
-        <w:rPr>
-          <w:rFonts w:ascii="Consolas" w:hAnsi="Consolas" w:cs="Consolas"/>
-        </w:rPr>
-        <w:t xml:space="preserve"> kuvaa yhtä saraketta viivastossa, eli esimerkiksi yhtä taukoa.</w:t>
-      </w:r>
-      <w:r>
-        <w:rPr>
-          <w:rFonts w:ascii="Consolas" w:hAnsi="Consolas" w:cs="Consolas"/>
-        </w:rPr>
-        <w:t xml:space="preserve"> Käyttöliittymä ja tekstitiedon lukeminen ja parsiminen tapahtuvat luokassa TextFileIO. Testaus tapahtuu luokassa Test, jos ehdin sen toteuttaa.</w:t>
-      </w:r>
-    </w:p>
-    <w:p>
-      <w:pPr>
-        <w:rPr>
-          <w:rFonts w:ascii="Consolas" w:hAnsi="Consolas" w:cs="Consolas"/>
-        </w:rPr>
-      </w:pPr>
-    </w:p>
-    <w:p>
-      <w:pPr>
-        <w:rPr>
-          <w:rFonts w:ascii="Consolas" w:hAnsi="Consolas" w:cs="Consolas"/>
-        </w:rPr>
-      </w:pPr>
-    </w:p>
-    <w:p>
-      <w:pPr>
-        <w:rPr>
-          <w:rFonts w:ascii="Consolas" w:hAnsi="Consolas" w:cs="Consolas"/>
-          <w:b/>
-        </w:rPr>
-      </w:pPr>
-      <w:r>
-        <w:rPr>
-          <w:rFonts w:ascii="Consolas" w:hAnsi="Consolas" w:cs="Consolas"/>
-          <w:b/>
-        </w:rPr>
-        <w:t>5.  Algoritmit</w:t>
-      </w:r>
-    </w:p>
-    <w:p>
-      <w:pPr>
-        <w:rPr>
-          <w:rFonts w:ascii="Consolas" w:hAnsi="Consolas" w:cs="Consolas"/>
-        </w:rPr>
-      </w:pPr>
-    </w:p>
-    <w:p>
-      <w:pPr>
-        <w:rPr>
-          <w:rFonts w:ascii="Consolas" w:hAnsi="Consolas" w:cs="Consolas"/>
-        </w:rPr>
-      </w:pPr>
-      <w:r>
-        <w:rPr>
-          <w:rFonts w:ascii="Consolas" w:hAnsi="Consolas" w:cs="Consolas"/>
-        </w:rPr>
-        <w:t>Nuottiviivaston tulostus tapahtuu metodissa print_sheet</w:t>
-      </w:r>
-      <w:r>
-        <w:rPr>
-          <w:rFonts w:ascii="Consolas" w:hAnsi="Consolas" w:cs="Consolas"/>
-        </w:rPr>
-        <w:t xml:space="preserve"> luokassa </w:t>
-      </w:r>
-      <w:r>
-        <w:rPr>
-          <w:rFonts w:ascii="Consolas" w:hAnsi="Consolas" w:cs="Consolas"/>
-        </w:rPr>
-        <w:t>CharGraphics.</w:t>
-      </w:r>
-      <w:r>
-        <w:rPr>
-          <w:rFonts w:ascii="Consolas" w:hAnsi="Consolas" w:cs="Consolas"/>
+        <w:t>Alla</w:t>
+      </w:r>
+      <w:r>
+        <w:rPr>
+          <w:rFonts w:ascii="Consolas" w:hAnsi="Consolas" w:cs="Consolas"/>
+        </w:rPr>
+        <w:t xml:space="preserve"> vielä karkea</w:t>
+      </w:r>
+      <w:r>
+        <w:rPr>
+          <w:rFonts w:ascii="Consolas" w:hAnsi="Consolas" w:cs="Consolas"/>
+        </w:rPr>
+        <w:t>, notaatioltaan muotoa ’vapaa’,</w:t>
+      </w:r>
+      <w:r>
+        <w:rPr>
+          <w:rFonts w:ascii="Consolas" w:hAnsi="Consolas" w:cs="Consolas"/>
+        </w:rPr>
+        <w:t xml:space="preserve"> kaavio, joka havainnoillistaa luokkien suhteita</w:t>
+      </w:r>
+      <w:r>
+        <w:rPr>
+          <w:rFonts w:ascii="Consolas" w:hAnsi="Consolas" w:cs="Consolas"/>
+        </w:rPr>
+        <w:t>. Luokkien tärkeimmät attribuutit ja metodit on myös listattu:</w:t>
+      </w:r>
+    </w:p>
+    <w:p>
+      <w:pPr>
+        <w:rPr>
+          <w:rFonts w:ascii="Consolas" w:hAnsi="Consolas" w:cs="Consolas"/>
+        </w:rPr>
+      </w:pPr>
+    </w:p>
+    <w:p>
+      <w:pPr>
+        <w:rPr>
+          <w:rFonts w:ascii="Consolas" w:hAnsi="Consolas" w:cs="Consolas"/>
+          <w:b/>
+        </w:rPr>
+      </w:pPr>
+      <w:r>
+        <w:rPr>
+          <w:rFonts w:ascii="Consolas" w:hAnsi="Consolas" w:cs="Consolas"/>
+          <w:lang w:eastAsia="fi-FI"/>
+        </w:rPr>
+        <w:drawing>
+          <wp:inline distT="0" distB="0" distL="0" distR="0">
+            <wp:extent cx="6248400" cy="6707167"/>
+            <wp:effectExtent l="0" t="0" r="0" b="0"/>
+            <wp:docPr id="1" name="Kuva 1"/>
+            <wp:cNvGraphicFramePr>
+              <a:graphicFrameLocks xmlns:a="http://schemas.openxmlformats.org/drawingml/2006/main" noChangeAspect="1"/>
+            </wp:cNvGraphicFramePr>
+            <a:graphic xmlns:a="http://schemas.openxmlformats.org/drawingml/2006/main">
+              <a:graphicData uri="http://schemas.openxmlformats.org/drawingml/2006/picture">
+                <pic:pic xmlns:pic="http://schemas.openxmlformats.org/drawingml/2006/picture">
+                  <pic:nvPicPr>
+                    <pic:cNvPr id="0" name="nuottipiirturi_graph.png"/>
+                    <pic:cNvPicPr/>
+                  </pic:nvPicPr>
+                  <pic:blipFill>
+                    <a:blip r:embed="rId5">
+                      <a:extLst>
+                        <a:ext uri="{28A0092B-C50C-407E-A947-70E740481C1C}">
+                          <a14:useLocalDpi xmlns:a14="http://schemas.microsoft.com/office/drawing/2010/main" val="0"/>
+                        </a:ext>
+                      </a:extLst>
+                    </a:blip>
+                    <a:stretch>
+                      <a:fillRect/>
+                    </a:stretch>
+                  </pic:blipFill>
+                  <pic:spPr>
+                    <a:xfrm>
+                      <a:off x="0" y="0"/>
+                      <a:ext cx="6248400" cy="6707167"/>
+                    </a:xfrm>
+                    <a:prstGeom prst="rect">
+                      <a:avLst/>
+                    </a:prstGeom>
+                  </pic:spPr>
+                </pic:pic>
+              </a:graphicData>
+            </a:graphic>
+          </wp:inline>
+        </w:drawing>
+      </w:r>
+    </w:p>
+    <w:p>
+      <w:pPr>
+        <w:rPr>
+          <w:rFonts w:ascii="Consolas" w:hAnsi="Consolas" w:cs="Consolas"/>
+          <w:b/>
+        </w:rPr>
+      </w:pPr>
+    </w:p>
+    <w:p>
+      <w:pPr>
+        <w:rPr>
+          <w:rFonts w:ascii="Consolas" w:hAnsi="Consolas" w:cs="Consolas"/>
+          <w:b/>
+        </w:rPr>
+      </w:pPr>
+    </w:p>
+    <w:p>
+      <w:pPr>
+        <w:rPr>
+          <w:rFonts w:ascii="Consolas" w:hAnsi="Consolas" w:cs="Consolas"/>
+        </w:rPr>
+      </w:pPr>
+      <w:r>
+        <w:rPr>
+          <w:rFonts w:ascii="Consolas" w:hAnsi="Consolas" w:cs="Consolas"/>
+          <w:b/>
+        </w:rPr>
+        <w:t>5.</w:t>
+      </w:r>
+      <w:r>
+        <w:rPr>
+          <w:rFonts w:ascii="Consolas" w:hAnsi="Consolas" w:cs="Consolas"/>
+          <w:b/>
         </w:rPr>
         <w:t xml:space="preserve"> </w:t>
       </w:r>
       <w:r>
         <w:rPr>
           <w:rFonts w:ascii="Consolas" w:hAnsi="Consolas" w:cs="Consolas"/>
-        </w:rPr>
-        <w:t>Luokassa CharGraphics metodissa create_measure</w:t>
-      </w:r>
-      <w:r>
-        <w:rPr>
-          <w:rFonts w:ascii="Consolas" w:hAnsi="Consolas" w:cs="Consolas"/>
-        </w:rPr>
-        <w:t xml:space="preserve"> lasketaan tarvittava tahdin koko, sen perusteella minkä pituisia ovat tahdin lyhyimmät tauot ja nuotit. Esimerkiksi jos lyhyin tauko/nuotti on pituudeltaan 1/16, luodaan tähän tahtiin 16 Column-oliota, jolloin tahti on 16*6 = 96 merkkiä pitkä. Tämä tekee nuottiviivastosta </w:t>
-      </w:r>
-      <w:r>
-        <w:rPr>
-          <w:rFonts w:ascii="Consolas" w:hAnsi="Consolas" w:cs="Consolas"/>
-        </w:rPr>
-        <w:t>hyvän</w:t>
-      </w:r>
-      <w:r>
-        <w:rPr>
-          <w:rFonts w:ascii="Consolas" w:hAnsi="Consolas" w:cs="Consolas"/>
-        </w:rPr>
-        <w:t xml:space="preserve">näköisen. </w:t>
-      </w:r>
-    </w:p>
-    <w:p>
-      <w:pPr>
-        <w:rPr>
-          <w:rFonts w:ascii="Consolas" w:hAnsi="Consolas" w:cs="Consolas"/>
-        </w:rPr>
-      </w:pPr>
-    </w:p>
-    <w:p>
-      <w:pPr>
-        <w:rPr>
-          <w:rFonts w:ascii="Consolas" w:hAnsi="Consolas" w:cs="Consolas"/>
-        </w:rPr>
-      </w:pPr>
-      <w:r>
-        <w:rPr>
-          <w:rFonts w:ascii="Consolas" w:hAnsi="Consolas" w:cs="Consolas"/>
-        </w:rPr>
-        <w:t>Luokassa Column piirretään 16*6 –kokoiseen merkkimatriisiin tässä sarakkeessa olevat nuotit ynnä muut merkinnät.</w:t>
-      </w:r>
-      <w:r>
-        <w:rPr>
-          <w:rFonts w:ascii="Consolas" w:hAnsi="Consolas" w:cs="Consolas"/>
+          <w:b/>
+        </w:rPr>
+        <w:t>Algoritmit</w:t>
+      </w:r>
+    </w:p>
+    <w:p>
+      <w:pPr>
+        <w:rPr>
+          <w:rFonts w:ascii="Consolas" w:hAnsi="Consolas" w:cs="Consolas"/>
+          <w:b/>
+        </w:rPr>
+      </w:pPr>
+    </w:p>
+    <w:p>
+      <w:pPr>
+        <w:rPr>
+          <w:rFonts w:ascii="Consolas" w:hAnsi="Consolas" w:cs="Consolas"/>
+        </w:rPr>
+      </w:pPr>
+      <w:r>
+        <w:rPr>
+          <w:rFonts w:ascii="Consolas" w:hAnsi="Consolas" w:cs="Consolas"/>
+        </w:rPr>
+        <w:t>Luokassa</w:t>
+      </w:r>
+      <w:r>
+        <w:rPr>
+          <w:rFonts w:ascii="Consolas" w:hAnsi="Consolas" w:cs="Consolas"/>
+          <w:b/>
+        </w:rPr>
+        <w:t xml:space="preserve"> Beam</w:t>
+      </w:r>
+      <w:r>
+        <w:rPr>
+          <w:rFonts w:ascii="Consolas" w:hAnsi="Consolas" w:cs="Consolas"/>
+        </w:rPr>
+        <w:t>, metodissa add_pitch()</w:t>
+      </w:r>
+      <w:r>
+        <w:rPr>
+          <w:rFonts w:ascii="Consolas" w:hAnsi="Consolas" w:cs="Consolas"/>
+          <w:b/>
         </w:rPr>
         <w:t xml:space="preserve"> </w:t>
       </w:r>
+      <w:r>
+        <w:rPr>
+          <w:rFonts w:ascii="Consolas" w:hAnsi="Consolas" w:cs="Consolas"/>
+        </w:rPr>
+        <w:t>oli hankaluutena määritellä mille korkeudelle piirretään palkki, johon liittyy on usein monella eri korkeudella olevia nuotteja.</w:t>
+      </w:r>
+      <w:r>
+        <w:rPr>
+          <w:rFonts w:ascii="Consolas" w:hAnsi="Consolas" w:cs="Consolas"/>
+        </w:rPr>
+        <w:t xml:space="preserve"> Metodissa add_pitch on nyt kolme vaihtoehtoa, jolla palkin korkeus (pitch) voi määrittyä. Jos mikään palkkiin liittyvistä nuoteista ei ole korkeampi kuin viivaston toisiksi ylin viiva, palkin korkeus on keskiarvo nuottien korkeuksista, joihin on lisätty 5 (nuotin varsi on yleensä 4 riviä </w:t>
+      </w:r>
+      <w:r>
+        <w:rPr>
+          <w:rFonts w:ascii="Consolas" w:hAnsi="Consolas" w:cs="Consolas"/>
+        </w:rPr>
+        <w:lastRenderedPageBreak/>
+        <w:t>korkea). Jos joku nuotti on toisiksi ylintä viivaa korkeammalla, mutta mikään nuotti ei ole korkeammalla kuin ylin F, palkki tulee ylimmälle riville eli ylimmän A-nuotin korkeudelle. Muuten palkki tulee alimmalle riville eli kääntyy alaspäin. Käytin tässä algoritmissa Boolean-apumuuttujia. Metodi ei ole kommentoitu koodissa mutta tämä selitys varmaan avaa ideaa.</w:t>
+      </w:r>
     </w:p>
     <w:p>
       <w:pPr>
@@ -1424,27 +3285,159 @@
       <w:pPr>
         <w:rPr>
           <w:rFonts w:ascii="Consolas" w:hAnsi="Consolas" w:cs="Consolas"/>
-        </w:rPr>
-      </w:pPr>
-    </w:p>
-    <w:p>
-      <w:pPr>
-        <w:rPr>
-          <w:rFonts w:ascii="Consolas" w:hAnsi="Consolas" w:cs="Consolas"/>
-        </w:rPr>
-      </w:pPr>
-      <w:r>
-        <w:rPr>
-          <w:rFonts w:ascii="Consolas" w:hAnsi="Consolas" w:cs="Consolas"/>
-        </w:rPr>
-        <w:t>Luokassa CharGraphics metodissa create_measure luodaan lista, jossa on kaikki yhden tahdin sarakkeet (Column-oliot). Column-oliot ovat 6*16 –kokoisia kaksiulotteisia merkkilistoja. Muuttuvatilaiset listat mahdollistavat niiden käsittelyn helpommin. Jos Column-olio olisi esimerkiksi 16</w:t>
-      </w:r>
-      <w:r>
-        <w:rPr>
-          <w:rFonts w:ascii="Consolas" w:hAnsi="Consolas" w:cs="Consolas"/>
-        </w:rPr>
-        <w:t>-pituinen lista kuusimerkkisiä muuttumattomia merkkijonoja, olisi esimerkiksi korotusmerkkien lisääminen paljon vaikeampaa.</w:t>
-      </w:r>
+          <w:b/>
+        </w:rPr>
+      </w:pPr>
+    </w:p>
+    <w:p>
+      <w:pPr>
+        <w:rPr>
+          <w:rFonts w:ascii="Consolas" w:hAnsi="Consolas" w:cs="Consolas"/>
+        </w:rPr>
+      </w:pPr>
+      <w:r>
+        <w:rPr>
+          <w:rFonts w:ascii="Consolas" w:hAnsi="Consolas" w:cs="Consolas"/>
+        </w:rPr>
+        <w:t>Ohjelmassa</w:t>
+      </w:r>
+      <w:r>
+        <w:rPr>
+          <w:rFonts w:ascii="Consolas" w:hAnsi="Consolas" w:cs="Consolas"/>
+        </w:rPr>
+        <w:t xml:space="preserve"> käytetään paljon listoja tiedon varastoimiseen.</w:t>
+      </w:r>
+    </w:p>
+    <w:p>
+      <w:pPr>
+        <w:rPr>
+          <w:rFonts w:ascii="Consolas" w:hAnsi="Consolas" w:cs="Consolas"/>
+        </w:rPr>
+      </w:pPr>
+    </w:p>
+    <w:p>
+      <w:pPr>
+        <w:rPr>
+          <w:rFonts w:ascii="Consolas" w:hAnsi="Consolas" w:cs="Consolas"/>
+        </w:rPr>
+      </w:pPr>
+      <w:r>
+        <w:rPr>
+          <w:rFonts w:ascii="Consolas" w:hAnsi="Consolas" w:cs="Consolas"/>
+        </w:rPr>
+        <w:t>Esimerkiksi l</w:t>
+      </w:r>
+      <w:r>
+        <w:rPr>
+          <w:rFonts w:ascii="Consolas" w:hAnsi="Consolas" w:cs="Consolas"/>
+        </w:rPr>
+        <w:t>uokassa CharGraphics metodissa create_measure luodaan lista, jossa on kaikki yhden tahdin sarakkeet (Column-oliot). Column-oliot</w:t>
+      </w:r>
+      <w:r>
+        <w:rPr>
+          <w:rFonts w:ascii="Consolas" w:hAnsi="Consolas" w:cs="Consolas"/>
+        </w:rPr>
+        <w:t xml:space="preserve"> taas</w:t>
+      </w:r>
+      <w:r>
+        <w:rPr>
+          <w:rFonts w:ascii="Consolas" w:hAnsi="Consolas" w:cs="Consolas"/>
+        </w:rPr>
+        <w:t xml:space="preserve"> ovat 6*16 –kokoisia kaksiulotteisia merkkilistoja. Jos Column-olio olisi esimerkiksi 16</w:t>
+      </w:r>
+      <w:r>
+        <w:rPr>
+          <w:rFonts w:ascii="Consolas" w:hAnsi="Consolas" w:cs="Consolas"/>
+        </w:rPr>
+        <w:t xml:space="preserve">-pituinen lista kuusimerkkisiä muuttumattomia merkkijonoja, olisi </w:t>
+      </w:r>
+      <w:r>
+        <w:rPr>
+          <w:rFonts w:ascii="Consolas" w:hAnsi="Consolas" w:cs="Consolas"/>
+        </w:rPr>
+        <w:t>mm.</w:t>
+      </w:r>
+      <w:r>
+        <w:rPr>
+          <w:rFonts w:ascii="Consolas" w:hAnsi="Consolas" w:cs="Consolas"/>
+        </w:rPr>
+        <w:t xml:space="preserve"> korotusmerkkien lisääminen paljon vaikeampaa.</w:t>
+      </w:r>
+      <w:r>
+        <w:rPr>
+          <w:rFonts w:ascii="Consolas" w:hAnsi="Consolas" w:cs="Consolas"/>
+        </w:rPr>
+        <w:t xml:space="preserve"> </w:t>
+      </w:r>
+      <w:r>
+        <w:rPr>
+          <w:rFonts w:ascii="Consolas" w:hAnsi="Consolas" w:cs="Consolas"/>
+        </w:rPr>
+        <w:t xml:space="preserve">Muuttuvatilaiset listat </w:t>
+      </w:r>
+      <w:r>
+        <w:rPr>
+          <w:rFonts w:ascii="Consolas" w:hAnsi="Consolas" w:cs="Consolas"/>
+        </w:rPr>
+        <w:t>tekevät</w:t>
+      </w:r>
+      <w:r>
+        <w:rPr>
+          <w:rFonts w:ascii="Consolas" w:hAnsi="Consolas" w:cs="Consolas"/>
+        </w:rPr>
+        <w:t xml:space="preserve"> </w:t>
+      </w:r>
+      <w:r>
+        <w:rPr>
+          <w:rFonts w:ascii="Consolas" w:hAnsi="Consolas" w:cs="Consolas"/>
+        </w:rPr>
+        <w:t>merkkigrafiikan</w:t>
+      </w:r>
+      <w:r>
+        <w:rPr>
+          <w:rFonts w:ascii="Consolas" w:hAnsi="Consolas" w:cs="Consolas"/>
+        </w:rPr>
+        <w:t xml:space="preserve"> käsittelyn </w:t>
+      </w:r>
+      <w:r>
+        <w:rPr>
+          <w:rFonts w:ascii="Consolas" w:hAnsi="Consolas" w:cs="Consolas"/>
+        </w:rPr>
+        <w:t>helpoksi</w:t>
+      </w:r>
+      <w:r>
+        <w:rPr>
+          <w:rFonts w:ascii="Consolas" w:hAnsi="Consolas" w:cs="Consolas"/>
+        </w:rPr>
+        <w:t>.</w:t>
+      </w:r>
+    </w:p>
+    <w:p>
+      <w:pPr>
+        <w:rPr>
+          <w:rFonts w:ascii="Consolas" w:hAnsi="Consolas" w:cs="Consolas"/>
+        </w:rPr>
+      </w:pPr>
+    </w:p>
+    <w:p>
+      <w:pPr>
+        <w:rPr>
+          <w:rFonts w:ascii="Consolas" w:hAnsi="Consolas" w:cs="Consolas"/>
+        </w:rPr>
+      </w:pPr>
+      <w:r>
+        <w:rPr>
+          <w:rFonts w:ascii="Consolas" w:hAnsi="Consolas" w:cs="Consolas"/>
+        </w:rPr>
+        <w:t>Lopulta CharGraphics luokassa on neliulotteinen lista merkkejä, josta grafiikka tulostetaan yksi merkki kerrallaan.</w:t>
+      </w:r>
+    </w:p>
+    <w:p>
+      <w:pPr>
+        <w:rPr>
+          <w:rFonts w:ascii="Consolas" w:hAnsi="Consolas" w:cs="Consolas"/>
+        </w:rPr>
+      </w:pPr>
     </w:p>
     <w:p>
       <w:pPr>
@@ -1462,7 +3455,37 @@
         <w:rPr>
           <w:rFonts w:ascii="Consolas" w:hAnsi="Consolas" w:cs="Consolas"/>
         </w:rPr>
-        <w:t>-, palkki- ja sanoitustavuoliot omissa listoissaan. Listoista on helppo poistaa ja lisätä näitä olioita.</w:t>
+        <w:t>-, palkki- ja sanoitu</w:t>
+      </w:r>
+      <w:r>
+        <w:rPr>
+          <w:rFonts w:ascii="Consolas" w:hAnsi="Consolas" w:cs="Consolas"/>
+        </w:rPr>
+        <w:t xml:space="preserve">stavuoliot omissa listoissaan. </w:t>
+      </w:r>
+      <w:r>
+        <w:rPr>
+          <w:rFonts w:ascii="Consolas" w:hAnsi="Consolas" w:cs="Consolas"/>
+        </w:rPr>
+        <w:t>Ohjelman keskeinen osa on sävellyksen muuttaminen ja</w:t>
+      </w:r>
+      <w:r>
+        <w:rPr>
+          <w:rFonts w:ascii="Consolas" w:hAnsi="Consolas" w:cs="Consolas"/>
+        </w:rPr>
+        <w:t xml:space="preserve"> </w:t>
+      </w:r>
+      <w:r>
+        <w:rPr>
+          <w:rFonts w:ascii="Consolas" w:hAnsi="Consolas" w:cs="Consolas"/>
+        </w:rPr>
+        <w:t>l</w:t>
+      </w:r>
+      <w:r>
+        <w:rPr>
+          <w:rFonts w:ascii="Consolas" w:hAnsi="Consolas" w:cs="Consolas"/>
+        </w:rPr>
+        <w:t>istoista on helppo poistaa ja lisätä näitä olioita.</w:t>
       </w:r>
     </w:p>
     <w:p>
@@ -1511,7 +3534,19 @@
         <w:rPr>
           <w:rFonts w:ascii="Consolas" w:hAnsi="Consolas" w:cs="Consolas"/>
         </w:rPr>
-        <w:t>Ohjelma ottaa käyttäjältä vastaan tekstitiedoston, jossa on sävelmän tiedot. Tiedostossa tulee olla ensimmäisenä otsake, muodossa ”Savellys X.X tallennustiedosto”, jossa X.X voi olla mikä tahansa merkkijono. Tiedostossa sävelmään käytettävät tiedot ovat lohkoissa #TIEDOT, #NUOTIT, #TAUOT, #PALKIT ja #SANOITUS. Lisäksi tiedostossa voi olla lohko #KOMMENTIT, joka ei sisällä piirrettävään sävelmään vaikuttavia tietoja, mutta joka tallentuu kun tiedostoon tehdään muutoksia. Teksti joka ei ole näissä lohkoissa katoaa kun ohjelma tallentaa tiedoston (eli käytännössä kirjoittaa sen uudestaan).</w:t>
+        <w:t xml:space="preserve">Ohjelma ottaa käyttäjältä vastaan tekstitiedoston, jossa on sävelmän tiedot. Tiedostossa tulee olla ensimmäisenä otsake, muodossa ”Savellys X.X tallennustiedosto”, jossa X.X voi olla mikä tahansa merkkijono. Tiedostossa sävelmään käytettävät tiedot ovat lohkoissa #TIEDOT, #NUOTIT, #TAUOT, #PALKIT ja #SANOITUS. Lisäksi tiedostossa voi olla lohko #KOMMENTIT, joka ei sisällä piirrettävään sävelmään vaikuttavia tietoja, mutta joka tallentuu kun tiedostoon tehdään muutoksia. Teksti joka ei ole näissä lohkoissa katoaa kun ohjelma tallentaa tiedoston (eli käytännössä kirjoittaa </w:t>
+      </w:r>
+      <w:r>
+        <w:rPr>
+          <w:rFonts w:ascii="Consolas" w:hAnsi="Consolas" w:cs="Consolas"/>
+        </w:rPr>
+        <w:t>tiedoston</w:t>
+      </w:r>
+      <w:r>
+        <w:rPr>
+          <w:rFonts w:ascii="Consolas" w:hAnsi="Consolas" w:cs="Consolas"/>
+        </w:rPr>
+        <w:t xml:space="preserve"> uudestaan).</w:t>
       </w:r>
     </w:p>
     <w:p>
@@ -1545,23 +3580,329 @@
       <w:pPr>
         <w:rPr>
           <w:rFonts w:ascii="Consolas" w:hAnsi="Consolas" w:cs="Consolas"/>
-        </w:rPr>
-      </w:pPr>
-    </w:p>
-    <w:p>
-      <w:pPr>
-        <w:rPr>
-          <w:rFonts w:ascii="Consolas" w:hAnsi="Consolas" w:cs="Consolas"/>
-          <w:b/>
-        </w:rPr>
-      </w:pPr>
-      <w:r>
-        <w:rPr>
-          <w:rFonts w:ascii="Consolas" w:hAnsi="Consolas" w:cs="Consolas"/>
-          <w:b/>
+          <w:b/>
+        </w:rPr>
+      </w:pPr>
+      <w:r>
+        <w:rPr>
+          <w:rFonts w:ascii="Consolas" w:hAnsi="Consolas" w:cs="Consolas"/>
+          <w:b/>
+        </w:rPr>
+        <w:t>tiedot:</w:t>
+      </w:r>
+    </w:p>
+    <w:p>
+      <w:pPr>
+        <w:rPr>
+          <w:rFonts w:ascii="Consolas" w:hAnsi="Consolas" w:cs="Consolas"/>
+        </w:rPr>
+      </w:pPr>
+      <w:r>
+        <w:rPr>
+          <w:rFonts w:ascii="Consolas" w:hAnsi="Consolas" w:cs="Consolas"/>
+        </w:rPr>
+        <w:t>esim:</w:t>
+      </w:r>
+    </w:p>
+    <w:p>
+      <w:pPr>
+        <w:rPr>
+          <w:rFonts w:ascii="Consolas" w:hAnsi="Consolas" w:cs="Consolas"/>
+        </w:rPr>
+      </w:pPr>
+    </w:p>
+    <w:p>
+      <w:pPr>
+        <w:rPr>
+          <w:rFonts w:ascii="Consolas" w:hAnsi="Consolas" w:cs="Consolas"/>
+        </w:rPr>
+      </w:pPr>
+      <w:r>
+        <w:rPr>
+          <w:rFonts w:ascii="Consolas" w:hAnsi="Consolas" w:cs="Consolas"/>
+        </w:rPr>
+        <w:t>nimi: Yesterday</w:t>
+      </w:r>
+    </w:p>
+    <w:p>
+      <w:pPr>
+        <w:rPr>
+          <w:rFonts w:ascii="Consolas" w:hAnsi="Consolas" w:cs="Consolas"/>
+        </w:rPr>
+      </w:pPr>
+      <w:r>
+        <w:rPr>
+          <w:rFonts w:ascii="Consolas" w:hAnsi="Consolas" w:cs="Consolas"/>
+        </w:rPr>
+        <w:t>tekija: The Beatles</w:t>
+      </w:r>
+    </w:p>
+    <w:p>
+      <w:pPr>
+        <w:rPr>
+          <w:rFonts w:ascii="Consolas" w:hAnsi="Consolas" w:cs="Consolas"/>
+        </w:rPr>
+      </w:pPr>
+      <w:r>
+        <w:rPr>
+          <w:rFonts w:ascii="Consolas" w:hAnsi="Consolas" w:cs="Consolas"/>
+        </w:rPr>
+        <w:t>pituus: 7</w:t>
+      </w:r>
+      <w:r>
+        <w:rPr>
+          <w:rFonts w:ascii="Consolas" w:hAnsi="Consolas" w:cs="Consolas"/>
+        </w:rPr>
+        <w:t xml:space="preserve"> [tahtien määrä]</w:t>
+      </w:r>
+    </w:p>
+    <w:p>
+      <w:pPr>
+        <w:rPr>
+          <w:rFonts w:ascii="Consolas" w:hAnsi="Consolas" w:cs="Consolas"/>
+        </w:rPr>
+      </w:pPr>
+      <w:r>
+        <w:rPr>
+          <w:rFonts w:ascii="Consolas" w:hAnsi="Consolas" w:cs="Consolas"/>
+        </w:rPr>
+        <w:t>tahtilaji: 4/4</w:t>
+      </w:r>
+      <w:r>
+        <w:rPr>
+          <w:rFonts w:ascii="Consolas" w:hAnsi="Consolas" w:cs="Consolas"/>
+        </w:rPr>
+        <w:t xml:space="preserve"> [tämä jäi ajan puutteen takia toteuttamatta mutta jäi ohjelmaan]</w:t>
+      </w:r>
+    </w:p>
+    <w:p>
+      <w:pPr>
+        <w:rPr>
+          <w:rFonts w:ascii="Consolas" w:hAnsi="Consolas" w:cs="Consolas"/>
+        </w:rPr>
+      </w:pPr>
+      <w:r>
+        <w:rPr>
+          <w:rFonts w:ascii="Consolas" w:hAnsi="Consolas" w:cs="Consolas"/>
+        </w:rPr>
+        <w:t>alennetut: B</w:t>
+      </w:r>
+    </w:p>
+    <w:p>
+      <w:pPr>
+        <w:rPr>
+          <w:rFonts w:ascii="Consolas" w:hAnsi="Consolas" w:cs="Consolas"/>
+        </w:rPr>
+      </w:pPr>
+      <w:r>
+        <w:rPr>
+          <w:rFonts w:ascii="Consolas" w:hAnsi="Consolas" w:cs="Consolas"/>
+        </w:rPr>
+        <w:t>korotetut: C,</w:t>
+      </w:r>
+      <w:r>
+        <w:rPr>
+          <w:rFonts w:ascii="Consolas" w:hAnsi="Consolas" w:cs="Consolas"/>
+        </w:rPr>
+        <w:t xml:space="preserve"> </w:t>
+      </w:r>
+      <w:r>
+        <w:rPr>
+          <w:rFonts w:ascii="Consolas" w:hAnsi="Consolas" w:cs="Consolas"/>
+        </w:rPr>
+        <w:t>A</w:t>
+      </w:r>
+    </w:p>
+    <w:p>
+      <w:pPr>
+        <w:rPr>
+          <w:rFonts w:ascii="Consolas" w:hAnsi="Consolas" w:cs="Consolas"/>
+        </w:rPr>
+      </w:pPr>
+    </w:p>
+    <w:p>
+      <w:pPr>
+        <w:rPr>
+          <w:rFonts w:ascii="Consolas" w:hAnsi="Consolas" w:cs="Consolas"/>
+          <w:b/>
+        </w:rPr>
+      </w:pPr>
+      <w:r>
+        <w:rPr>
+          <w:rFonts w:ascii="Consolas" w:hAnsi="Consolas" w:cs="Consolas"/>
+          <w:b/>
+        </w:rPr>
+        <w:t>nuotit:</w:t>
+      </w:r>
+    </w:p>
+    <w:p>
+      <w:pPr>
+        <w:rPr>
+          <w:rFonts w:ascii="Consolas" w:hAnsi="Consolas" w:cs="Consolas"/>
+        </w:rPr>
+      </w:pPr>
+      <w:r>
+        <w:rPr>
+          <w:rFonts w:ascii="Consolas" w:hAnsi="Consolas" w:cs="Consolas"/>
+        </w:rPr>
+        <w:t>&lt;korkeus, oktaavi, alennus, ylennys, tahti, aloitushetki, kesto&gt;</w:t>
+      </w:r>
+    </w:p>
+    <w:p>
+      <w:pPr>
+        <w:rPr>
+          <w:rFonts w:ascii="Consolas" w:hAnsi="Consolas" w:cs="Consolas"/>
+        </w:rPr>
+      </w:pPr>
+      <w:r>
+        <w:rPr>
+          <w:rFonts w:ascii="Consolas" w:hAnsi="Consolas" w:cs="Consolas"/>
+        </w:rPr>
+        <w:t>korkeus voi olla {A,B,C,D,E,F,G}</w:t>
+      </w:r>
+    </w:p>
+    <w:p>
+      <w:pPr>
+        <w:rPr>
+          <w:rFonts w:ascii="Consolas" w:hAnsi="Consolas" w:cs="Consolas"/>
+        </w:rPr>
+      </w:pPr>
+      <w:r>
+        <w:rPr>
+          <w:rFonts w:ascii="Consolas" w:hAnsi="Consolas" w:cs="Consolas"/>
+        </w:rPr>
+        <w:t>oktaavi voi olla {0,1} tai nuotille A myös 2</w:t>
+      </w:r>
+    </w:p>
+    <w:p>
+      <w:pPr>
+        <w:rPr>
+          <w:rFonts w:ascii="Consolas" w:hAnsi="Consolas" w:cs="Consolas"/>
+        </w:rPr>
+      </w:pPr>
+      <w:r>
+        <w:rPr>
+          <w:rFonts w:ascii="Consolas" w:hAnsi="Consolas" w:cs="Consolas"/>
         </w:rPr>
         <w:lastRenderedPageBreak/>
-        <w:t>tiedot:</w:t>
+        <w:t>korotus ja alennus voi olla {e,k}</w:t>
+      </w:r>
+    </w:p>
+    <w:p>
+      <w:pPr>
+        <w:rPr>
+          <w:rFonts w:ascii="Consolas" w:hAnsi="Consolas" w:cs="Consolas"/>
+        </w:rPr>
+      </w:pPr>
+      <w:r>
+        <w:rPr>
+          <w:rFonts w:ascii="Consolas" w:hAnsi="Consolas" w:cs="Consolas"/>
+        </w:rPr>
+        <w:t>tahti voi olla {0,1,2,3,...,</w:t>
+      </w:r>
+      <w:r>
+        <w:rPr>
+          <w:rFonts w:ascii="Consolas" w:hAnsi="Consolas" w:cs="Consolas"/>
+        </w:rPr>
+        <w:t xml:space="preserve">tiedot lohkossa annettu </w:t>
+      </w:r>
+      <w:r>
+        <w:rPr>
+          <w:rFonts w:ascii="Consolas" w:hAnsi="Consolas" w:cs="Consolas"/>
+        </w:rPr>
+        <w:t>pituus-1}</w:t>
+      </w:r>
+    </w:p>
+    <w:p>
+      <w:pPr>
+        <w:rPr>
+          <w:rFonts w:ascii="Consolas" w:hAnsi="Consolas" w:cs="Consolas"/>
+        </w:rPr>
+      </w:pPr>
+      <w:r>
+        <w:rPr>
+          <w:rFonts w:ascii="Consolas" w:hAnsi="Consolas" w:cs="Consolas"/>
+        </w:rPr>
+        <w:t xml:space="preserve">aloitushetki voi olla esim 4/8 riippuen mikä on </w:t>
+      </w:r>
+      <w:r>
+        <w:rPr>
+          <w:rFonts w:ascii="Consolas" w:hAnsi="Consolas" w:cs="Consolas"/>
+        </w:rPr>
+        <w:t xml:space="preserve">tahdin lyhyin nuotti tai tauko. </w:t>
+      </w:r>
+      <w:r>
+        <w:rPr>
+          <w:rFonts w:ascii="Consolas" w:hAnsi="Consolas" w:cs="Consolas"/>
+        </w:rPr>
+        <w:t>Jos tahdin pienin tauko tai nuotti on 1/8, tahdissa on vain kohdat 1/8, 2/8,...,7/8,8/8.</w:t>
+      </w:r>
+    </w:p>
+    <w:p>
+      <w:pPr>
+        <w:rPr>
+          <w:rFonts w:ascii="Consolas" w:hAnsi="Consolas" w:cs="Consolas"/>
+        </w:rPr>
+      </w:pPr>
+      <w:r>
+        <w:rPr>
+          <w:rFonts w:ascii="Consolas" w:hAnsi="Consolas" w:cs="Consolas"/>
+        </w:rPr>
+        <w:t>kesto</w:t>
+      </w:r>
+      <w:r>
+        <w:rPr>
+          <w:rFonts w:ascii="Consolas" w:hAnsi="Consolas" w:cs="Consolas"/>
+        </w:rPr>
+        <w:t xml:space="preserve"> </w:t>
+      </w:r>
+      <w:r>
+        <w:rPr>
+          <w:rFonts w:ascii="Consolas" w:hAnsi="Consolas" w:cs="Consolas"/>
+        </w:rPr>
+        <w:t>voi olla</w:t>
+      </w:r>
+      <w:r>
+        <w:rPr>
+          <w:rFonts w:ascii="Consolas" w:hAnsi="Consolas" w:cs="Consolas"/>
+        </w:rPr>
+        <w:t xml:space="preserve"> </w:t>
+      </w:r>
+      <w:r>
+        <w:rPr>
+          <w:rFonts w:ascii="Consolas" w:hAnsi="Consolas" w:cs="Consolas"/>
+        </w:rPr>
+        <w:t>{</w:t>
+      </w:r>
+      <w:r>
+        <w:rPr>
+          <w:rFonts w:ascii="Consolas" w:hAnsi="Consolas" w:cs="Consolas"/>
+        </w:rPr>
+        <w:t>1, 1/2, 1/4, 1/8, 1/16</w:t>
+      </w:r>
+      <w:r>
+        <w:rPr>
+          <w:rFonts w:ascii="Consolas" w:hAnsi="Consolas" w:cs="Consolas"/>
+        </w:rPr>
+        <w:t>}</w:t>
+      </w:r>
+      <w:r>
+        <w:rPr>
+          <w:rFonts w:ascii="Consolas" w:hAnsi="Consolas" w:cs="Consolas"/>
+        </w:rPr>
+        <w:t xml:space="preserve"> tai näistä puolikkaan keston verran pi</w:t>
+      </w:r>
+      <w:r>
+        <w:rPr>
+          <w:rFonts w:ascii="Consolas" w:hAnsi="Consolas" w:cs="Consolas"/>
+        </w:rPr>
+        <w:t>dennettyjä</w:t>
+      </w:r>
+      <w:r>
+        <w:rPr>
+          <w:rFonts w:ascii="Consolas" w:hAnsi="Consolas" w:cs="Consolas"/>
+        </w:rPr>
+        <w:t>, esim 3/2.</w:t>
       </w:r>
     </w:p>
     <w:p>
@@ -1587,132 +3928,7 @@
         <w:rPr>
           <w:rFonts w:ascii="Consolas" w:hAnsi="Consolas" w:cs="Consolas"/>
         </w:rPr>
-        <w:t>nimi: Yesterday</w:t>
-      </w:r>
-    </w:p>
-    <w:p>
-      <w:pPr>
-        <w:rPr>
-          <w:rFonts w:ascii="Consolas" w:hAnsi="Consolas" w:cs="Consolas"/>
-        </w:rPr>
-      </w:pPr>
-      <w:r>
-        <w:rPr>
-          <w:rFonts w:ascii="Consolas" w:hAnsi="Consolas" w:cs="Consolas"/>
-        </w:rPr>
-        <w:t>tekija: The Beatles</w:t>
-      </w:r>
-    </w:p>
-    <w:p>
-      <w:pPr>
-        <w:rPr>
-          <w:rFonts w:ascii="Consolas" w:hAnsi="Consolas" w:cs="Consolas"/>
-        </w:rPr>
-      </w:pPr>
-      <w:r>
-        <w:rPr>
-          <w:rFonts w:ascii="Consolas" w:hAnsi="Consolas" w:cs="Consolas"/>
-        </w:rPr>
-        <w:t>pituus: 7</w:t>
-      </w:r>
-    </w:p>
-    <w:p>
-      <w:pPr>
-        <w:rPr>
-          <w:rFonts w:ascii="Consolas" w:hAnsi="Consolas" w:cs="Consolas"/>
-        </w:rPr>
-      </w:pPr>
-      <w:r>
-        <w:rPr>
-          <w:rFonts w:ascii="Consolas" w:hAnsi="Consolas" w:cs="Consolas"/>
-        </w:rPr>
-        <w:t>tahtilaji: 4/4</w:t>
-      </w:r>
-    </w:p>
-    <w:p>
-      <w:pPr>
-        <w:rPr>
-          <w:rFonts w:ascii="Consolas" w:hAnsi="Consolas" w:cs="Consolas"/>
-        </w:rPr>
-      </w:pPr>
-      <w:r>
-        <w:rPr>
-          <w:rFonts w:ascii="Consolas" w:hAnsi="Consolas" w:cs="Consolas"/>
-        </w:rPr>
-        <w:t>alennetut: B</w:t>
-      </w:r>
-    </w:p>
-    <w:p>
-      <w:pPr>
-        <w:rPr>
-          <w:rFonts w:ascii="Consolas" w:hAnsi="Consolas" w:cs="Consolas"/>
-        </w:rPr>
-      </w:pPr>
-      <w:r>
-        <w:rPr>
-          <w:rFonts w:ascii="Consolas" w:hAnsi="Consolas" w:cs="Consolas"/>
-        </w:rPr>
-        <w:t>korotetut: C,</w:t>
-      </w:r>
-      <w:r>
-        <w:rPr>
-          <w:rFonts w:ascii="Consolas" w:hAnsi="Consolas" w:cs="Consolas"/>
-        </w:rPr>
-        <w:t xml:space="preserve"> </w:t>
-      </w:r>
-      <w:r>
-        <w:rPr>
-          <w:rFonts w:ascii="Consolas" w:hAnsi="Consolas" w:cs="Consolas"/>
-        </w:rPr>
-        <w:t>A</w:t>
-      </w:r>
-    </w:p>
-    <w:p>
-      <w:pPr>
-        <w:rPr>
-          <w:rFonts w:ascii="Consolas" w:hAnsi="Consolas" w:cs="Consolas"/>
-        </w:rPr>
-      </w:pPr>
-    </w:p>
-    <w:p>
-      <w:pPr>
-        <w:rPr>
-          <w:rFonts w:ascii="Consolas" w:hAnsi="Consolas" w:cs="Consolas"/>
-          <w:b/>
-        </w:rPr>
-      </w:pPr>
-      <w:r>
-        <w:rPr>
-          <w:rFonts w:ascii="Consolas" w:hAnsi="Consolas" w:cs="Consolas"/>
-          <w:b/>
-        </w:rPr>
-        <w:t>nuotit:</w:t>
-      </w:r>
-    </w:p>
-    <w:p>
-      <w:pPr>
-        <w:rPr>
-          <w:rFonts w:ascii="Consolas" w:hAnsi="Consolas" w:cs="Consolas"/>
-        </w:rPr>
-      </w:pPr>
-      <w:r>
-        <w:rPr>
-          <w:rFonts w:ascii="Consolas" w:hAnsi="Consolas" w:cs="Consolas"/>
-        </w:rPr>
-        <w:t>&lt;korkeus, oktaavi, alennus, ylennys, tahti, aloitushetki, kesto&gt;</w:t>
-      </w:r>
-    </w:p>
-    <w:p>
-      <w:pPr>
-        <w:rPr>
-          <w:rFonts w:ascii="Consolas" w:hAnsi="Consolas" w:cs="Consolas"/>
-        </w:rPr>
-      </w:pPr>
-      <w:r>
-        <w:rPr>
-          <w:rFonts w:ascii="Consolas" w:hAnsi="Consolas" w:cs="Consolas"/>
-        </w:rPr>
-        <w:t>esim: A, 1, k, e, 1, 3/8, 1/8</w:t>
+        <w:t>A, 1, k, e, 1, 3/8, 1/8</w:t>
       </w:r>
     </w:p>
     <w:p>
@@ -1760,7 +3976,20 @@
         <w:rPr>
           <w:rFonts w:ascii="Consolas" w:hAnsi="Consolas" w:cs="Consolas"/>
         </w:rPr>
-        <w:t>esim: 1, 1/8, 1/4</w:t>
+        <w:t>esim:</w:t>
+      </w:r>
+    </w:p>
+    <w:p>
+      <w:pPr>
+        <w:rPr>
+          <w:rFonts w:ascii="Consolas" w:hAnsi="Consolas" w:cs="Consolas"/>
+        </w:rPr>
+      </w:pPr>
+      <w:r>
+        <w:rPr>
+          <w:rFonts w:ascii="Consolas" w:hAnsi="Consolas" w:cs="Consolas"/>
+        </w:rPr>
+        <w:t>1, 1/8, 1/4</w:t>
       </w:r>
     </w:p>
     <w:p>
@@ -1795,20 +4024,57 @@
         <w:rPr>
           <w:rFonts w:ascii="Consolas" w:hAnsi="Consolas" w:cs="Consolas"/>
         </w:rPr>
-        <w:t>&lt;tahti, jarjestysnumero nuotille aloitushetken ja korkeuden mukaan&gt;</w:t>
-      </w:r>
-    </w:p>
-    <w:p>
-      <w:pPr>
-        <w:rPr>
-          <w:rFonts w:ascii="Consolas" w:hAnsi="Consolas" w:cs="Consolas"/>
-        </w:rPr>
-      </w:pPr>
-      <w:r>
-        <w:rPr>
-          <w:rFonts w:ascii="Consolas" w:hAnsi="Consolas" w:cs="Consolas"/>
-        </w:rPr>
-        <w:t>esim: 1, 0:1:3</w:t>
+        <w:t>&lt;tahti, jarjestysnumero nuot</w:t>
+      </w:r>
+      <w:r>
+        <w:rPr>
+          <w:rFonts w:ascii="Consolas" w:hAnsi="Consolas" w:cs="Consolas"/>
+        </w:rPr>
+        <w:t>e</w:t>
+      </w:r>
+      <w:r>
+        <w:rPr>
+          <w:rFonts w:ascii="Consolas" w:hAnsi="Consolas" w:cs="Consolas"/>
+        </w:rPr>
+        <w:t>ille aloitushetken ja korkeuden mukaan</w:t>
+      </w:r>
+      <w:r>
+        <w:rPr>
+          <w:rFonts w:ascii="Consolas" w:hAnsi="Consolas" w:cs="Consolas"/>
+        </w:rPr>
+        <w:t>, erotetaan kaksoispisteellä</w:t>
+      </w:r>
+      <w:r>
+        <w:rPr>
+          <w:rFonts w:ascii="Consolas" w:hAnsi="Consolas" w:cs="Consolas"/>
+        </w:rPr>
+        <w:t>&gt;</w:t>
+      </w:r>
+    </w:p>
+    <w:p>
+      <w:pPr>
+        <w:rPr>
+          <w:rFonts w:ascii="Consolas" w:hAnsi="Consolas" w:cs="Consolas"/>
+        </w:rPr>
+      </w:pPr>
+      <w:r>
+        <w:rPr>
+          <w:rFonts w:ascii="Consolas" w:hAnsi="Consolas" w:cs="Consolas"/>
+        </w:rPr>
+        <w:t>esim:</w:t>
+      </w:r>
+    </w:p>
+    <w:p>
+      <w:pPr>
+        <w:rPr>
+          <w:rFonts w:ascii="Consolas" w:hAnsi="Consolas" w:cs="Consolas"/>
+        </w:rPr>
+      </w:pPr>
+      <w:r>
+        <w:rPr>
+          <w:rFonts w:ascii="Consolas" w:hAnsi="Consolas" w:cs="Consolas"/>
+        </w:rPr>
+        <w:t>1, 0:1:3</w:t>
       </w:r>
     </w:p>
     <w:p>
@@ -1856,7 +4122,20 @@
         <w:rPr>
           <w:rFonts w:ascii="Consolas" w:hAnsi="Consolas" w:cs="Consolas"/>
         </w:rPr>
-        <w:t>esim: 0, 1/8, Yes</w:t>
+        <w:t>esim:</w:t>
+      </w:r>
+    </w:p>
+    <w:p>
+      <w:pPr>
+        <w:rPr>
+          <w:rFonts w:ascii="Consolas" w:hAnsi="Consolas" w:cs="Consolas"/>
+        </w:rPr>
+      </w:pPr>
+      <w:r>
+        <w:rPr>
+          <w:rFonts w:ascii="Consolas" w:hAnsi="Consolas" w:cs="Consolas"/>
+        </w:rPr>
+        <w:t>0, 1/8, Yes</w:t>
       </w:r>
     </w:p>
     <w:p>
@@ -1882,7 +4161,19 @@
         <w:rPr>
           <w:rFonts w:ascii="Consolas" w:hAnsi="Consolas" w:cs="Consolas"/>
         </w:rPr>
-        <w:t>uoteissa, tauoissa, palkeissa ja sanoituksissa on siis useita tällaisia rivejä. Repositoryssa olevista tekstitiedostoista voi kat</w:t>
+        <w:t>uoteissa, tauoissa, palkeissa ja sanoituksissa on siis useita tällaisia rivejä. Repositoryssa</w:t>
+      </w:r>
+      <w:r>
+        <w:rPr>
+          <w:rFonts w:ascii="Consolas" w:hAnsi="Consolas" w:cs="Consolas"/>
+        </w:rPr>
+        <w:t xml:space="preserve"> src-kansiossa</w:t>
+      </w:r>
+      <w:r>
+        <w:rPr>
+          <w:rFonts w:ascii="Consolas" w:hAnsi="Consolas" w:cs="Consolas"/>
+        </w:rPr>
+        <w:t xml:space="preserve"> olevista tekstitiedostoista voi kat</w:t>
       </w:r>
       <w:r>
         <w:rPr>
@@ -1900,13 +4191,7 @@
         <w:rPr>
           <w:rFonts w:ascii="Consolas" w:hAnsi="Consolas" w:cs="Consolas"/>
         </w:rPr>
-        <w:t>kuvamuotoisena</w:t>
-      </w:r>
-      <w:r>
-        <w:rPr>
-          <w:rFonts w:ascii="Consolas" w:hAnsi="Consolas" w:cs="Consolas"/>
-        </w:rPr>
-        <w:t xml:space="preserve"> </w:t>
+        <w:t xml:space="preserve">kuvamuotoisena </w:t>
       </w:r>
       <w:r>
         <w:rPr>
@@ -1931,6 +4216,331 @@
           <w:rFonts w:ascii="Consolas" w:hAnsi="Consolas" w:cs="Consolas"/>
         </w:rPr>
         <w:t>.</w:t>
+      </w:r>
+    </w:p>
+    <w:p>
+      <w:pPr>
+        <w:rPr>
+          <w:rFonts w:ascii="Consolas" w:hAnsi="Consolas" w:cs="Consolas"/>
+        </w:rPr>
+      </w:pPr>
+    </w:p>
+    <w:p>
+      <w:pPr>
+        <w:rPr>
+          <w:rFonts w:ascii="Consolas" w:hAnsi="Consolas" w:cs="Consolas"/>
+        </w:rPr>
+      </w:pPr>
+    </w:p>
+    <w:p>
+      <w:pPr>
+        <w:rPr>
+          <w:rFonts w:ascii="Consolas" w:hAnsi="Consolas" w:cs="Consolas"/>
+          <w:b/>
+        </w:rPr>
+      </w:pPr>
+      <w:r>
+        <w:rPr>
+          <w:rFonts w:ascii="Consolas" w:hAnsi="Consolas" w:cs="Consolas"/>
+          <w:b/>
+        </w:rPr>
+        <w:t>8. Testaus</w:t>
+      </w:r>
+    </w:p>
+    <w:p>
+      <w:pPr>
+        <w:rPr>
+          <w:rFonts w:ascii="Consolas" w:hAnsi="Consolas" w:cs="Consolas"/>
+        </w:rPr>
+      </w:pPr>
+    </w:p>
+    <w:p>
+      <w:pPr>
+        <w:rPr>
+          <w:rFonts w:ascii="Consolas" w:hAnsi="Consolas" w:cs="Consolas"/>
+        </w:rPr>
+      </w:pPr>
+      <w:r>
+        <w:rPr>
+          <w:rFonts w:ascii="Consolas" w:hAnsi="Consolas" w:cs="Consolas"/>
+        </w:rPr>
+        <w:t>Tein ohjelmalle järjestelmätestausta erilaisilla tekstitiedostoilla.</w:t>
+      </w:r>
+    </w:p>
+    <w:p>
+      <w:pPr>
+        <w:rPr>
+          <w:rFonts w:ascii="Consolas" w:hAnsi="Consolas" w:cs="Consolas"/>
+        </w:rPr>
+      </w:pPr>
+    </w:p>
+    <w:p>
+      <w:pPr>
+        <w:rPr>
+          <w:rFonts w:ascii="Consolas" w:hAnsi="Consolas" w:cs="Consolas"/>
+        </w:rPr>
+      </w:pPr>
+    </w:p>
+    <w:p>
+      <w:pPr>
+        <w:rPr>
+          <w:rFonts w:ascii="Consolas" w:hAnsi="Consolas" w:cs="Consolas"/>
+        </w:rPr>
+      </w:pPr>
+      <w:r>
+        <w:rPr>
+          <w:rFonts w:ascii="Consolas" w:hAnsi="Consolas" w:cs="Consolas"/>
+          <w:b/>
+        </w:rPr>
+        <w:t>9. Tunnetut puutteet ja viat</w:t>
+      </w:r>
+    </w:p>
+    <w:p>
+      <w:pPr>
+        <w:rPr>
+          <w:rFonts w:ascii="Consolas" w:hAnsi="Consolas" w:cs="Consolas"/>
+        </w:rPr>
+      </w:pPr>
+    </w:p>
+    <w:p>
+      <w:pPr>
+        <w:rPr>
+          <w:rFonts w:ascii="Consolas" w:hAnsi="Consolas" w:cs="Consolas"/>
+        </w:rPr>
+      </w:pPr>
+      <w:r>
+        <w:rPr>
+          <w:rFonts w:ascii="Consolas" w:hAnsi="Consolas" w:cs="Consolas"/>
+        </w:rPr>
+        <w:t>Yksikkötestaus jäi ajan puutteen vuoksi kokonaan tekemättä. Metodeja olisi voinut testata esimerkiksi luokasta column määräämällä haluttuja palautusarvoja metodeille. Lisäksi luokan TextFileIO tekstinparsimiseen tarkoitettuja metodeja olisi pitänyt testata paljon erilaisilla virheellisillä ja myös virheettömillä inputeilla. Tähän luokkaan jäi varmasti puutteita ja luokka on muutenkin nyt sekava.</w:t>
+      </w:r>
+    </w:p>
+    <w:p>
+      <w:pPr>
+        <w:rPr>
+          <w:rFonts w:ascii="Consolas" w:hAnsi="Consolas" w:cs="Consolas"/>
+        </w:rPr>
+      </w:pPr>
+    </w:p>
+    <w:p>
+      <w:pPr>
+        <w:rPr>
+          <w:rFonts w:ascii="Consolas" w:hAnsi="Consolas" w:cs="Consolas"/>
+        </w:rPr>
+      </w:pPr>
+      <w:r>
+        <w:rPr>
+          <w:rFonts w:ascii="Consolas" w:hAnsi="Consolas" w:cs="Consolas"/>
+        </w:rPr>
+        <w:t xml:space="preserve">Erilaisten merkintöjen </w:t>
+      </w:r>
+      <w:r>
+        <w:rPr>
+          <w:rFonts w:ascii="Consolas" w:hAnsi="Consolas" w:cs="Consolas"/>
+        </w:rPr>
+        <w:t>piirtämiseen</w:t>
+      </w:r>
+      <w:r>
+        <w:rPr>
+          <w:rFonts w:ascii="Consolas" w:hAnsi="Consolas" w:cs="Consolas"/>
+        </w:rPr>
+        <w:t xml:space="preserve"> olisi vielä paljon mahdollisuuksia. Tässä muutamia seuraavia askelia, joita ottaisin, jos jatkaisin ohjelman</w:t>
+      </w:r>
+      <w:r>
+        <w:rPr>
+          <w:rFonts w:ascii="Consolas" w:hAnsi="Consolas" w:cs="Consolas"/>
+        </w:rPr>
+        <w:t xml:space="preserve"> kehittämistä:</w:t>
+      </w:r>
+    </w:p>
+    <w:p>
+      <w:pPr>
+        <w:rPr>
+          <w:rFonts w:ascii="Consolas" w:hAnsi="Consolas" w:cs="Consolas"/>
+        </w:rPr>
+      </w:pPr>
+    </w:p>
+    <w:p>
+      <w:pPr>
+        <w:rPr>
+          <w:rFonts w:ascii="Consolas" w:hAnsi="Consolas" w:cs="Consolas"/>
+        </w:rPr>
+      </w:pPr>
+      <w:r>
+        <w:rPr>
+          <w:rFonts w:ascii="Consolas" w:hAnsi="Consolas" w:cs="Consolas"/>
+        </w:rPr>
+        <w:t>Nuottien ja taukojen kestoksi</w:t>
+      </w:r>
+      <w:r>
+        <w:rPr>
+          <w:rFonts w:ascii="Consolas" w:hAnsi="Consolas" w:cs="Consolas"/>
+        </w:rPr>
+        <w:t xml:space="preserve"> 1/32. Tämä onnistuu helposti samaan tapaan kuin muutkin kestot.</w:t>
+      </w:r>
+    </w:p>
+    <w:p>
+      <w:pPr>
+        <w:rPr>
+          <w:rFonts w:ascii="Consolas" w:hAnsi="Consolas" w:cs="Consolas"/>
+        </w:rPr>
+      </w:pPr>
+    </w:p>
+    <w:p>
+      <w:pPr>
+        <w:rPr>
+          <w:rFonts w:ascii="Consolas" w:hAnsi="Consolas" w:cs="Consolas"/>
+        </w:rPr>
+      </w:pPr>
+      <w:r>
+        <w:rPr>
+          <w:rFonts w:ascii="Consolas" w:hAnsi="Consolas" w:cs="Consolas"/>
+        </w:rPr>
+        <w:lastRenderedPageBreak/>
+        <w:t>Tahtirajat ylittävät nuotit ja viivat (engl. tie) nuottien välille merkitsemään nuotin jatkumista. Tämä onnistuisi suurinpiirtein samanlaisella luokalla kuin Beam, melko helposti.</w:t>
+      </w:r>
+    </w:p>
+    <w:p>
+      <w:pPr>
+        <w:rPr>
+          <w:rFonts w:ascii="Consolas" w:hAnsi="Consolas" w:cs="Consolas"/>
+        </w:rPr>
+      </w:pPr>
+    </w:p>
+    <w:p>
+      <w:pPr>
+        <w:rPr>
+          <w:rFonts w:ascii="Consolas" w:hAnsi="Consolas" w:cs="Consolas"/>
+        </w:rPr>
+      </w:pPr>
+      <w:r>
+        <w:rPr>
+          <w:rFonts w:ascii="Consolas" w:hAnsi="Consolas" w:cs="Consolas"/>
+        </w:rPr>
+        <w:t>Palkit ovat nyt vain 1/8-kestoisille nuoteille, eli yksinkertaisia. Lisäisin kaksinkertaiset palkit 1/16-kestoisille nuoteille.</w:t>
+      </w:r>
+    </w:p>
+    <w:p>
+      <w:pPr>
+        <w:rPr>
+          <w:rFonts w:ascii="Consolas" w:hAnsi="Consolas" w:cs="Consolas"/>
+        </w:rPr>
+      </w:pPr>
+    </w:p>
+    <w:p>
+      <w:pPr>
+        <w:rPr>
+          <w:rFonts w:ascii="Consolas" w:hAnsi="Consolas" w:cs="Consolas"/>
+        </w:rPr>
+      </w:pPr>
+      <w:r>
+        <w:rPr>
+          <w:rFonts w:ascii="Consolas" w:hAnsi="Consolas" w:cs="Consolas"/>
+        </w:rPr>
+        <w:t>Nuotin varsien piirtämisessä ilmenee välillä ongelmia, kun varteen pitäisi liittää monia nuotteja, yleensä kuitenkin toimii hyvin.</w:t>
+      </w:r>
+    </w:p>
+    <w:p>
+      <w:pPr>
+        <w:rPr>
+          <w:rFonts w:ascii="Consolas" w:hAnsi="Consolas" w:cs="Consolas"/>
+        </w:rPr>
+      </w:pPr>
+      <w:r>
+        <w:rPr>
+          <w:rFonts w:ascii="Consolas" w:hAnsi="Consolas" w:cs="Consolas"/>
+        </w:rPr>
+        <w:t>Sanoituksen lisääminen ja poistaminen samaan tapaan kuin nuottien ynnä muiden.</w:t>
+      </w:r>
+    </w:p>
+    <w:p>
+      <w:pPr>
+        <w:rPr>
+          <w:rFonts w:ascii="Consolas" w:hAnsi="Consolas" w:cs="Consolas"/>
+        </w:rPr>
+      </w:pPr>
+    </w:p>
+    <w:p>
+      <w:pPr>
+        <w:rPr>
+          <w:rFonts w:ascii="Consolas" w:hAnsi="Consolas" w:cs="Consolas"/>
+        </w:rPr>
+      </w:pPr>
+      <w:r>
+        <w:rPr>
+          <w:rFonts w:ascii="Consolas" w:hAnsi="Consolas" w:cs="Consolas"/>
+        </w:rPr>
+        <w:t>Lisää älykkyyttä esimerkiksi ilmoittamaan ongelmasta jos käyttäjä tekee musiikillisesti järjettömiä sävellyksiä. Esimerkiksi jos käyttäjä lisää heti nuotin jälkeen tauon, ennen kuin nuotin kesto on loppunut. (Ohjelmassa on jo algoritmi, joka</w:t>
+      </w:r>
+      <w:r>
+        <w:rPr>
+          <w:rFonts w:ascii="Consolas" w:hAnsi="Consolas" w:cs="Consolas"/>
+        </w:rPr>
+        <w:t xml:space="preserve"> poistaa tauon tai</w:t>
+      </w:r>
+      <w:r>
+        <w:rPr>
+          <w:rFonts w:ascii="Consolas" w:hAnsi="Consolas" w:cs="Consolas"/>
+        </w:rPr>
+        <w:t xml:space="preserve"> tekee tauoista oikean pituisia, jos heti tauon jälkeen tulee nuotti</w:t>
+      </w:r>
+      <w:r>
+        <w:rPr>
+          <w:rFonts w:ascii="Consolas" w:hAnsi="Consolas" w:cs="Consolas"/>
+        </w:rPr>
+        <w:t xml:space="preserve"> tai jos käyttäjä lisää uuden tauon vanhan eteen tai päälle. Katso m</w:t>
+      </w:r>
+      <w:r>
+        <w:rPr>
+          <w:rFonts w:ascii="Consolas" w:hAnsi="Consolas" w:cs="Consolas"/>
+        </w:rPr>
+        <w:t>etodi</w:t>
+      </w:r>
+      <w:r>
+        <w:rPr>
+          <w:rFonts w:ascii="Consolas" w:hAnsi="Consolas" w:cs="Consolas"/>
+        </w:rPr>
+        <w:t>t add_note ja add_rest luokassa composition.)</w:t>
+      </w:r>
+    </w:p>
+    <w:p>
+      <w:pPr>
+        <w:rPr>
+          <w:rFonts w:ascii="Consolas" w:hAnsi="Consolas" w:cs="Consolas"/>
+        </w:rPr>
+      </w:pPr>
+    </w:p>
+    <w:p>
+      <w:pPr>
+        <w:rPr>
+          <w:rFonts w:ascii="Consolas" w:hAnsi="Consolas" w:cs="Consolas"/>
+        </w:rPr>
+      </w:pPr>
+      <w:r>
+        <w:rPr>
+          <w:rFonts w:ascii="Consolas" w:hAnsi="Consolas" w:cs="Consolas"/>
+        </w:rPr>
+        <w:t>Jos käyttäjä lisää samalle kohdalle eri pituisia nuotteja, ohjelma ei osaa erotella näitä, ja varret voivat näyttää väärältä.</w:t>
+      </w:r>
+    </w:p>
+    <w:p>
+      <w:pPr>
+        <w:rPr>
+          <w:rFonts w:ascii="Consolas" w:hAnsi="Consolas" w:cs="Consolas"/>
+        </w:rPr>
+      </w:pPr>
+    </w:p>
+    <w:p>
+      <w:pPr>
+        <w:rPr>
+          <w:rFonts w:ascii="Consolas" w:hAnsi="Consolas" w:cs="Consolas"/>
+        </w:rPr>
+      </w:pPr>
+      <w:r>
+        <w:rPr>
+          <w:rFonts w:ascii="Consolas" w:hAnsi="Consolas" w:cs="Consolas"/>
+        </w:rPr>
+        <w:t>Ohjelma ei osaa käsitellä vääränlaisia kestoja nuoteille ja tauoille. Jos tahdin pienin tauko tai nuotti on 1/8, tahdissa on vain kohdat 1/8, 2/8,...,7/8,8/8. Jos tauon tai nuotin aloitushetki poikkeaa näistä, ohjelma ei piirrä sitä.</w:t>
       </w:r>
       <w:bookmarkStart w:id="0" w:name="_GoBack"/>
       <w:bookmarkEnd w:id="0"/>
@@ -2137,6 +4747,34 @@
     <w:qFormat/>
     <w:rsid w:val="00F62081"/>
   </w:style>
+  <w:style w:type="paragraph" w:styleId="Seliteteksti">
+    <w:name w:val="Balloon Text"/>
+    <w:basedOn w:val="Normaali"/>
+    <w:link w:val="SelitetekstiChar"/>
+    <w:uiPriority w:val="99"/>
+    <w:semiHidden/>
+    <w:unhideWhenUsed/>
+    <w:rsid w:val="00EC5046"/>
+    <w:rPr>
+      <w:rFonts w:ascii="Tahoma" w:hAnsi="Tahoma" w:cs="Tahoma"/>
+      <w:sz w:val="16"/>
+      <w:szCs w:val="16"/>
+    </w:rPr>
+  </w:style>
+  <w:style w:type="character" w:customStyle="1" w:styleId="SelitetekstiChar">
+    <w:name w:val="Seliteteksti Char"/>
+    <w:basedOn w:val="Kappaleenoletusfontti"/>
+    <w:link w:val="Seliteteksti"/>
+    <w:uiPriority w:val="99"/>
+    <w:semiHidden/>
+    <w:rsid w:val="00EC5046"/>
+    <w:rPr>
+      <w:rFonts w:ascii="Tahoma" w:hAnsi="Tahoma" w:cs="Tahoma"/>
+      <w:noProof/>
+      <w:sz w:val="16"/>
+      <w:szCs w:val="16"/>
+    </w:rPr>
+  </w:style>
 </w:styles>
 </file>
 
@@ -2331,6 +4969,34 @@
     <w:uiPriority w:val="1"/>
     <w:qFormat/>
     <w:rsid w:val="00F62081"/>
+  </w:style>
+  <w:style w:type="paragraph" w:styleId="Seliteteksti">
+    <w:name w:val="Balloon Text"/>
+    <w:basedOn w:val="Normaali"/>
+    <w:link w:val="SelitetekstiChar"/>
+    <w:uiPriority w:val="99"/>
+    <w:semiHidden/>
+    <w:unhideWhenUsed/>
+    <w:rsid w:val="00EC5046"/>
+    <w:rPr>
+      <w:rFonts w:ascii="Tahoma" w:hAnsi="Tahoma" w:cs="Tahoma"/>
+      <w:sz w:val="16"/>
+      <w:szCs w:val="16"/>
+    </w:rPr>
+  </w:style>
+  <w:style w:type="character" w:customStyle="1" w:styleId="SelitetekstiChar">
+    <w:name w:val="Seliteteksti Char"/>
+    <w:basedOn w:val="Kappaleenoletusfontti"/>
+    <w:link w:val="Seliteteksti"/>
+    <w:uiPriority w:val="99"/>
+    <w:semiHidden/>
+    <w:rsid w:val="00EC5046"/>
+    <w:rPr>
+      <w:rFonts w:ascii="Tahoma" w:hAnsi="Tahoma" w:cs="Tahoma"/>
+      <w:noProof/>
+      <w:sz w:val="16"/>
+      <w:szCs w:val="16"/>
+    </w:rPr>
   </w:style>
 </w:styles>
 </file>

</xml_diff>